<commit_message>
Added image map routine and mod setup script to store parameters in a data file.
</commit_message>
<xml_diff>
--- a/help/FOXSI Analysis Guide.docx
+++ b/help/FOXSI Analysis Guide.docx
@@ -32,7 +32,7 @@
         <w:rPr>
           <w:b/>
         </w:rPr>
-        <w:t>2014 Jan 8</w:t>
+        <w:t>2014 Jan 19</w:t>
       </w:r>
     </w:p>
     <w:p/>
@@ -46,7 +46,19 @@
         <w:rPr>
           <w:u w:val="single"/>
         </w:rPr>
-        <w:t>Last update:</w:t>
+        <w:t>Last update</w:t>
+      </w:r>
+      <w:r>
+        <w:rPr>
+          <w:u w:val="single"/>
+        </w:rPr>
+        <w:t>s</w:t>
+      </w:r>
+      <w:r>
+        <w:rPr>
+          <w:u w:val="single"/>
+        </w:rPr>
+        <w:t>:</w:t>
       </w:r>
     </w:p>
     <w:p>
@@ -54,38 +66,52 @@
         <w:ind w:firstLine="360"/>
       </w:pPr>
       <w:r>
+        <w:t>2015 Jan 19:</w:t>
+      </w:r>
+      <w:r>
+        <w:tab/>
+        <w:t>Added new routine foxsi_image_map.pro</w:t>
+      </w:r>
+      <w:r>
+        <w:tab/>
+        <w:t>LG</w:t>
+      </w:r>
+    </w:p>
+    <w:p>
+      <w:pPr>
+        <w:ind w:firstLine="360"/>
+      </w:pPr>
+      <w:r>
+        <w:t>2015 Jan 8:</w:t>
+      </w:r>
+      <w:r>
+        <w:tab/>
+        <w:t>Updated pointing info</w:t>
+      </w:r>
+      <w:r>
+        <w:t xml:space="preserve"> and added doc for </w:t>
+      </w:r>
+      <w:proofErr w:type="spellStart"/>
+      <w:r>
+        <w:t>get_target_data</w:t>
+      </w:r>
+      <w:proofErr w:type="spellEnd"/>
+      <w:r>
+        <w:tab/>
+        <w:t>LG</w:t>
+      </w:r>
+    </w:p>
+    <w:p>
+      <w:pPr>
+        <w:ind w:firstLine="360"/>
+      </w:pPr>
+      <w:r>
         <w:t>2015 Jan 6:</w:t>
       </w:r>
       <w:r>
         <w:tab/>
         <w:t>Created document</w:t>
       </w:r>
-      <w:r>
-        <w:tab/>
-      </w:r>
-      <w:r>
-        <w:t>LG</w:t>
-      </w:r>
-    </w:p>
-    <w:p>
-      <w:pPr>
-        <w:ind w:firstLine="360"/>
-      </w:pPr>
-      <w:r>
-        <w:t>2015 Jan 8:</w:t>
-      </w:r>
-      <w:r>
-        <w:tab/>
-        <w:t>Updated pointing info</w:t>
-      </w:r>
-      <w:r>
-        <w:t xml:space="preserve"> and added doc for </w:t>
-      </w:r>
-      <w:proofErr w:type="spellStart"/>
-      <w:r>
-        <w:t>get_target_data</w:t>
-      </w:r>
-      <w:proofErr w:type="spellEnd"/>
       <w:r>
         <w:tab/>
         <w:t>LG</w:t>
@@ -579,6 +605,7 @@
         <w:rPr>
           <w:b/>
         </w:rPr>
+        <w:lastRenderedPageBreak/>
         <w:t>Setting up</w:t>
       </w:r>
     </w:p>
@@ -9245,11 +9272,24 @@
         </w:rPr>
         <w:t>Basic images</w:t>
       </w:r>
+      <w:r>
+        <w:rPr>
+          <w:b/>
+        </w:rPr>
+        <w:t xml:space="preserve"> </w:t>
+      </w:r>
+      <w:r>
+        <w:rPr>
+          <w:b/>
+          <w:color w:val="FF0000"/>
+        </w:rPr>
+        <w:t>(UPDATED 1/19/2015)</w:t>
+      </w:r>
     </w:p>
     <w:p/>
     <w:p>
       <w:r>
-        <w:t xml:space="preserve">The basic routine for generating FOXSI images is </w:t>
+        <w:t xml:space="preserve">The basic routine for generating FOXSI image arrays is </w:t>
       </w:r>
       <w:r>
         <w:rPr>
@@ -9258,7 +9298,10 @@
         <w:t>foxsi_det_image.pro</w:t>
       </w:r>
       <w:r>
-        <w:t xml:space="preserve">.  This image can then be transferred into a </w:t>
+        <w:t xml:space="preserve">.  </w:t>
+      </w:r>
+      <w:r>
+        <w:t xml:space="preserve">If a </w:t>
       </w:r>
       <w:proofErr w:type="spellStart"/>
       <w:r>
@@ -9266,45 +9309,69 @@
       </w:r>
       <w:proofErr w:type="spellEnd"/>
       <w:r>
-        <w:t xml:space="preserve"> with correct pointing and adjusted for detector rotation, </w:t>
-      </w:r>
-      <w:proofErr w:type="spellStart"/>
-      <w:r>
-        <w:t>etc</w:t>
-      </w:r>
-      <w:proofErr w:type="spellEnd"/>
-      <w:r>
-        <w:t>, using easily referenced parameters from the setup script.  The energy range, time range, and n-side threshold can be chosen if desired.</w:t>
+        <w:t xml:space="preserve"> is preferred, the routine </w:t>
+      </w:r>
+      <w:r>
+        <w:rPr>
+          <w:rFonts w:ascii="Courier" w:hAnsi="Courier"/>
+        </w:rPr>
+        <w:t>foxsi_image_map.pro</w:t>
+      </w:r>
+      <w:r>
+        <w:t xml:space="preserve"> can be used.  The user needs to input the desired times and the target center, but these are easily set using the parameters in </w:t>
+      </w:r>
+      <w:r>
+        <w:rPr>
+          <w:rFonts w:ascii="Courier" w:hAnsi="Courier"/>
+        </w:rPr>
+        <w:t>foxsi-setup-script-201x</w:t>
+      </w:r>
+      <w:r>
+        <w:t xml:space="preserve">.  </w:t>
+      </w:r>
+      <w:r>
+        <w:t>The energy range</w:t>
+      </w:r>
+      <w:r>
+        <w:t xml:space="preserve"> </w:t>
+      </w:r>
+      <w:r>
+        <w:t>n-side threshold can be chosen if desired.</w:t>
       </w:r>
     </w:p>
     <w:p/>
     <w:p>
       <w:r>
-        <w:t>**To do: write a wrapper for this procedure that returns the final map instead of an image.</w:t>
+        <w:t>The following short example produces a FOXSI-2 image of the first target (after 2 pointing adjustments) from detector 6.  Note that this example applies a rough pointing offset that was obtained by comparing detector images with AIA 94A.  (This offset should probably be improved.)  That offset is stored in the setup script.</w:t>
       </w:r>
     </w:p>
     <w:p/>
     <w:p>
-      <w:r>
-        <w:t xml:space="preserve">The following example produces a FOXSI-2 image of the first target (after </w:t>
-      </w:r>
-      <w:r>
-        <w:t xml:space="preserve">2 </w:t>
-      </w:r>
-      <w:r>
-        <w:t>point</w:t>
-      </w:r>
-      <w:r>
-        <w:t>ing adjustment</w:t>
-      </w:r>
-      <w:r>
-        <w:t>s</w:t>
-      </w:r>
-      <w:r>
-        <w:t>) from detector 6.  Note that this example applies a rough pointing offset that was obtained by comparing detector images with AIA 94A.  (This offset should probably be improved.)  That offset is stored in the setup script.</w:t>
-      </w:r>
-    </w:p>
-    <w:p/>
+      <w:pPr>
+        <w:rPr>
+          <w:rFonts w:ascii="Courier" w:hAnsi="Courier"/>
+          <w:sz w:val="20"/>
+          <w:szCs w:val="20"/>
+        </w:rPr>
+      </w:pPr>
+      <w:r>
+        <w:rPr>
+          <w:rFonts w:ascii="Courier" w:hAnsi="Courier"/>
+          <w:sz w:val="20"/>
+          <w:szCs w:val="20"/>
+        </w:rPr>
+        <w:t>; Example:</w:t>
+      </w:r>
+    </w:p>
+    <w:p>
+      <w:pPr>
+        <w:rPr>
+          <w:rFonts w:ascii="Courier" w:hAnsi="Courier"/>
+          <w:sz w:val="20"/>
+          <w:szCs w:val="20"/>
+        </w:rPr>
+      </w:pPr>
+    </w:p>
     <w:p>
       <w:pPr>
         <w:rPr>
@@ -9392,16 +9459,23 @@
           <w:sz w:val="20"/>
           <w:szCs w:val="20"/>
         </w:rPr>
-        <w:t xml:space="preserve"> = [t1_pos2_start, t1_pos2_end]</w:t>
-      </w:r>
-      <w:r>
-        <w:rPr>
-          <w:rFonts w:ascii="Courier" w:hAnsi="Courier"/>
-          <w:sz w:val="20"/>
-          <w:szCs w:val="20"/>
-        </w:rPr>
-        <w:tab/>
-        <w:t>; time range</w:t>
+        <w:t xml:space="preserve"> = [t1_pos2_start,</w:t>
+      </w:r>
+      <w:r>
+        <w:rPr>
+          <w:rFonts w:ascii="Courier" w:hAnsi="Courier"/>
+          <w:sz w:val="20"/>
+          <w:szCs w:val="20"/>
+        </w:rPr>
+        <w:t>t1_pos2_end]</w:t>
+      </w:r>
+      <w:r>
+        <w:rPr>
+          <w:rFonts w:ascii="Courier" w:hAnsi="Courier"/>
+          <w:sz w:val="20"/>
+          <w:szCs w:val="20"/>
+        </w:rPr>
+        <w:t xml:space="preserve">  ; values defined in setup script</w:t>
       </w:r>
     </w:p>
     <w:p>
@@ -9419,7 +9493,7 @@
           <w:sz w:val="20"/>
           <w:szCs w:val="20"/>
         </w:rPr>
-        <w:t>xc</w:t>
+        <w:t>center</w:t>
       </w:r>
       <w:proofErr w:type="gramEnd"/>
       <w:r>
@@ -9428,100 +9502,34 @@
           <w:sz w:val="20"/>
           <w:szCs w:val="20"/>
         </w:rPr>
-        <w:t xml:space="preserve"> = cen1</w:t>
-      </w:r>
-      <w:r>
-        <w:rPr>
-          <w:rFonts w:ascii="Courier" w:hAnsi="Courier"/>
-          <w:sz w:val="20"/>
-          <w:szCs w:val="20"/>
-        </w:rPr>
-        <w:t>_pos2</w:t>
-      </w:r>
-      <w:r>
-        <w:rPr>
-          <w:rFonts w:ascii="Courier" w:hAnsi="Courier"/>
-          <w:sz w:val="20"/>
-          <w:szCs w:val="20"/>
-        </w:rPr>
-        <w:t>[0]</w:t>
-      </w:r>
-      <w:r>
-        <w:rPr>
-          <w:rFonts w:ascii="Courier" w:hAnsi="Courier"/>
-          <w:sz w:val="20"/>
-          <w:szCs w:val="20"/>
-        </w:rPr>
-        <w:tab/>
-      </w:r>
-      <w:r>
-        <w:rPr>
-          <w:rFonts w:ascii="Courier" w:hAnsi="Courier"/>
-          <w:sz w:val="20"/>
-          <w:szCs w:val="20"/>
-        </w:rPr>
-        <w:tab/>
-      </w:r>
-      <w:r>
-        <w:rPr>
-          <w:rFonts w:ascii="Courier" w:hAnsi="Courier"/>
-          <w:sz w:val="20"/>
-          <w:szCs w:val="20"/>
-        </w:rPr>
-        <w:tab/>
-      </w:r>
-      <w:r>
-        <w:rPr>
-          <w:rFonts w:ascii="Courier" w:hAnsi="Courier"/>
-          <w:sz w:val="20"/>
-          <w:szCs w:val="20"/>
-        </w:rPr>
-        <w:tab/>
-      </w:r>
-      <w:r>
-        <w:rPr>
-          <w:rFonts w:ascii="Courier" w:hAnsi="Courier"/>
-          <w:sz w:val="20"/>
-          <w:szCs w:val="20"/>
-        </w:rPr>
-        <w:tab/>
-      </w:r>
-      <w:r>
-        <w:rPr>
-          <w:rFonts w:ascii="Courier" w:hAnsi="Courier"/>
-          <w:sz w:val="20"/>
-          <w:szCs w:val="20"/>
-        </w:rPr>
-        <w:t xml:space="preserve">; </w:t>
-      </w:r>
-      <w:proofErr w:type="spellStart"/>
-      <w:r>
-        <w:rPr>
-          <w:rFonts w:ascii="Courier" w:hAnsi="Courier"/>
-          <w:sz w:val="20"/>
-          <w:szCs w:val="20"/>
-        </w:rPr>
-        <w:t>coords</w:t>
-      </w:r>
-      <w:proofErr w:type="spellEnd"/>
-      <w:r>
-        <w:rPr>
-          <w:rFonts w:ascii="Courier" w:hAnsi="Courier"/>
-          <w:sz w:val="20"/>
-          <w:szCs w:val="20"/>
-        </w:rPr>
-        <w:t xml:space="preserve"> for Target 1</w:t>
-      </w:r>
-    </w:p>
-    <w:p>
-      <w:pPr>
-        <w:rPr>
-          <w:rFonts w:ascii="Courier" w:hAnsi="Courier"/>
-          <w:sz w:val="20"/>
-          <w:szCs w:val="20"/>
-        </w:rPr>
-      </w:pPr>
-      <w:proofErr w:type="spellStart"/>
+        <w:t xml:space="preserve"> = cen1_pos2</w:t>
+      </w:r>
+      <w:r>
+        <w:rPr>
+          <w:rFonts w:ascii="Courier" w:hAnsi="Courier"/>
+          <w:sz w:val="20"/>
+          <w:szCs w:val="20"/>
+        </w:rPr>
+        <w:tab/>
+      </w:r>
+      <w:r>
+        <w:rPr>
+          <w:rFonts w:ascii="Courier" w:hAnsi="Courier"/>
+          <w:sz w:val="20"/>
+          <w:szCs w:val="20"/>
+        </w:rPr>
+        <w:tab/>
+        <w:t>; values defined in setup script</w:t>
+      </w:r>
+    </w:p>
+    <w:p>
+      <w:pPr>
+        <w:rPr>
+          <w:rFonts w:ascii="Courier" w:hAnsi="Courier"/>
+          <w:sz w:val="20"/>
+          <w:szCs w:val="20"/>
+        </w:rPr>
+      </w:pPr>
       <w:proofErr w:type="gramStart"/>
       <w:r>
         <w:rPr>
@@ -9529,9 +9537,8 @@
           <w:sz w:val="20"/>
           <w:szCs w:val="20"/>
         </w:rPr>
-        <w:t>yc</w:t>
-      </w:r>
-      <w:proofErr w:type="spellEnd"/>
+        <w:t>map6</w:t>
+      </w:r>
       <w:proofErr w:type="gramEnd"/>
       <w:r>
         <w:rPr>
@@ -9539,42 +9546,52 @@
           <w:sz w:val="20"/>
           <w:szCs w:val="20"/>
         </w:rPr>
-        <w:t xml:space="preserve"> = cen1</w:t>
-      </w:r>
-      <w:r>
-        <w:rPr>
-          <w:rFonts w:ascii="Courier" w:hAnsi="Courier"/>
-          <w:sz w:val="20"/>
-          <w:szCs w:val="20"/>
-        </w:rPr>
-        <w:t>_pos2</w:t>
-      </w:r>
-      <w:r>
-        <w:rPr>
-          <w:rFonts w:ascii="Courier" w:hAnsi="Courier"/>
-          <w:sz w:val="20"/>
-          <w:szCs w:val="20"/>
-        </w:rPr>
-        <w:t>[1]</w:t>
-      </w:r>
-    </w:p>
-    <w:p>
-      <w:pPr>
-        <w:rPr>
-          <w:rFonts w:ascii="Courier" w:hAnsi="Courier"/>
-          <w:sz w:val="20"/>
-          <w:szCs w:val="20"/>
-        </w:rPr>
-      </w:pPr>
-    </w:p>
-    <w:p>
-      <w:pPr>
-        <w:rPr>
-          <w:rFonts w:ascii="Courier" w:hAnsi="Courier"/>
-          <w:sz w:val="20"/>
-          <w:szCs w:val="20"/>
-        </w:rPr>
-      </w:pPr>
+        <w:t xml:space="preserve"> = </w:t>
+      </w:r>
+      <w:proofErr w:type="spellStart"/>
+      <w:r>
+        <w:rPr>
+          <w:rFonts w:ascii="Courier" w:hAnsi="Courier"/>
+          <w:sz w:val="20"/>
+          <w:szCs w:val="20"/>
+        </w:rPr>
+        <w:t>foxsi_imag</w:t>
+      </w:r>
+      <w:r>
+        <w:rPr>
+          <w:rFonts w:ascii="Courier" w:hAnsi="Courier"/>
+          <w:sz w:val="20"/>
+          <w:szCs w:val="20"/>
+        </w:rPr>
+        <w:t>e_map</w:t>
+      </w:r>
+      <w:proofErr w:type="spellEnd"/>
+      <w:r>
+        <w:rPr>
+          <w:rFonts w:ascii="Courier" w:hAnsi="Courier"/>
+          <w:sz w:val="20"/>
+          <w:szCs w:val="20"/>
+        </w:rPr>
+        <w:t>( data_lvl2_d6, center, $</w:t>
+      </w:r>
+    </w:p>
+    <w:p>
+      <w:pPr>
+        <w:rPr>
+          <w:rFonts w:ascii="Courier" w:hAnsi="Courier"/>
+          <w:sz w:val="20"/>
+          <w:szCs w:val="20"/>
+        </w:rPr>
+      </w:pPr>
+      <w:r>
+        <w:rPr>
+          <w:rFonts w:ascii="Courier" w:hAnsi="Courier"/>
+          <w:sz w:val="20"/>
+          <w:szCs w:val="20"/>
+        </w:rPr>
+        <w:tab/>
+      </w:r>
+      <w:proofErr w:type="spellStart"/>
       <w:proofErr w:type="gramStart"/>
       <w:r>
         <w:rPr>
@@ -9582,8 +9599,9 @@
           <w:sz w:val="20"/>
           <w:szCs w:val="20"/>
         </w:rPr>
-        <w:t>time</w:t>
-      </w:r>
+        <w:t>trange</w:t>
+      </w:r>
+      <w:proofErr w:type="spellEnd"/>
       <w:proofErr w:type="gramEnd"/>
       <w:r>
         <w:rPr>
@@ -9591,63 +9609,44 @@
           <w:sz w:val="20"/>
           <w:szCs w:val="20"/>
         </w:rPr>
-        <w:t>=</w:t>
-      </w:r>
-      <w:proofErr w:type="spellStart"/>
-      <w:r>
-        <w:rPr>
-          <w:rFonts w:ascii="Courier" w:hAnsi="Courier"/>
-          <w:sz w:val="20"/>
-          <w:szCs w:val="20"/>
-        </w:rPr>
-        <w:t>anytim</w:t>
-      </w:r>
-      <w:proofErr w:type="spellEnd"/>
-      <w:r>
-        <w:rPr>
-          <w:rFonts w:ascii="Courier" w:hAnsi="Courier"/>
-          <w:sz w:val="20"/>
-          <w:szCs w:val="20"/>
-        </w:rPr>
-        <w:t>('2014-12-11') + average(</w:t>
-      </w:r>
-      <w:proofErr w:type="spellStart"/>
-      <w:r>
-        <w:rPr>
-          <w:rFonts w:ascii="Courier" w:hAnsi="Courier"/>
-          <w:sz w:val="20"/>
-          <w:szCs w:val="20"/>
-        </w:rPr>
-        <w:t>trange</w:t>
-      </w:r>
-      <w:proofErr w:type="spellEnd"/>
-      <w:r>
-        <w:rPr>
-          <w:rFonts w:ascii="Courier" w:hAnsi="Courier"/>
-          <w:sz w:val="20"/>
-          <w:szCs w:val="20"/>
-        </w:rPr>
-        <w:t>)+</w:t>
-      </w:r>
-      <w:proofErr w:type="spellStart"/>
-      <w:r>
-        <w:rPr>
-          <w:rFonts w:ascii="Courier" w:hAnsi="Courier"/>
-          <w:sz w:val="20"/>
-          <w:szCs w:val="20"/>
-        </w:rPr>
-        <w:t>tlaunch</w:t>
-      </w:r>
-      <w:proofErr w:type="spellEnd"/>
-    </w:p>
-    <w:p>
-      <w:pPr>
-        <w:rPr>
-          <w:rFonts w:ascii="Courier" w:hAnsi="Courier"/>
-          <w:sz w:val="20"/>
-          <w:szCs w:val="20"/>
-        </w:rPr>
-      </w:pPr>
+        <w:t>=[t1_pos2_start, t1_pos2_end]</w:t>
+      </w:r>
+      <w:r>
+        <w:rPr>
+          <w:rFonts w:ascii="Courier" w:hAnsi="Courier"/>
+          <w:sz w:val="20"/>
+          <w:szCs w:val="20"/>
+        </w:rPr>
+        <w:t>, /</w:t>
+      </w:r>
+      <w:proofErr w:type="spellStart"/>
+      <w:r>
+        <w:rPr>
+          <w:rFonts w:ascii="Courier" w:hAnsi="Courier"/>
+          <w:sz w:val="20"/>
+          <w:szCs w:val="20"/>
+        </w:rPr>
+        <w:t>xycorr</w:t>
+      </w:r>
+      <w:proofErr w:type="spellEnd"/>
+      <w:r>
+        <w:rPr>
+          <w:rFonts w:ascii="Courier" w:hAnsi="Courier"/>
+          <w:sz w:val="20"/>
+          <w:szCs w:val="20"/>
+        </w:rPr>
+        <w:t xml:space="preserve"> )</w:t>
+      </w:r>
+    </w:p>
+    <w:p>
+      <w:pPr>
+        <w:rPr>
+          <w:rFonts w:ascii="Courier" w:hAnsi="Courier"/>
+          <w:sz w:val="20"/>
+          <w:szCs w:val="20"/>
+        </w:rPr>
+      </w:pPr>
+      <w:proofErr w:type="spellStart"/>
       <w:proofErr w:type="gramStart"/>
       <w:r>
         <w:rPr>
@@ -9655,7 +9654,7 @@
           <w:sz w:val="20"/>
           <w:szCs w:val="20"/>
         </w:rPr>
-        <w:t>time</w:t>
+        <w:t>plot</w:t>
       </w:r>
       <w:proofErr w:type="gramEnd"/>
       <w:r>
@@ -9664,642 +9663,6 @@
           <w:sz w:val="20"/>
           <w:szCs w:val="20"/>
         </w:rPr>
-        <w:t xml:space="preserve"> = </w:t>
-      </w:r>
-      <w:proofErr w:type="spellStart"/>
-      <w:r>
-        <w:rPr>
-          <w:rFonts w:ascii="Courier" w:hAnsi="Courier"/>
-          <w:sz w:val="20"/>
-          <w:szCs w:val="20"/>
-        </w:rPr>
-        <w:t>anytim</w:t>
-      </w:r>
-      <w:proofErr w:type="spellEnd"/>
-      <w:r>
-        <w:rPr>
-          <w:rFonts w:ascii="Courier" w:hAnsi="Courier"/>
-          <w:sz w:val="20"/>
-          <w:szCs w:val="20"/>
-        </w:rPr>
-        <w:t>( time, /</w:t>
-      </w:r>
-      <w:proofErr w:type="spellStart"/>
-      <w:r>
-        <w:rPr>
-          <w:rFonts w:ascii="Courier" w:hAnsi="Courier"/>
-          <w:sz w:val="20"/>
-          <w:szCs w:val="20"/>
-        </w:rPr>
-        <w:t>yo</w:t>
-      </w:r>
-      <w:proofErr w:type="spellEnd"/>
-      <w:r>
-        <w:rPr>
-          <w:rFonts w:ascii="Courier" w:hAnsi="Courier"/>
-          <w:sz w:val="20"/>
-          <w:szCs w:val="20"/>
-        </w:rPr>
-        <w:t xml:space="preserve"> )</w:t>
-      </w:r>
-    </w:p>
-    <w:p>
-      <w:pPr>
-        <w:rPr>
-          <w:rFonts w:ascii="Courier" w:hAnsi="Courier"/>
-          <w:sz w:val="20"/>
-          <w:szCs w:val="20"/>
-        </w:rPr>
-      </w:pPr>
-    </w:p>
-    <w:p>
-      <w:pPr>
-        <w:rPr>
-          <w:rFonts w:ascii="Courier" w:hAnsi="Courier"/>
-          <w:sz w:val="20"/>
-          <w:szCs w:val="20"/>
-        </w:rPr>
-      </w:pPr>
-      <w:r>
-        <w:rPr>
-          <w:rFonts w:ascii="Courier" w:hAnsi="Courier"/>
-          <w:sz w:val="20"/>
-          <w:szCs w:val="20"/>
-        </w:rPr>
-        <w:t>; Basic image production</w:t>
-      </w:r>
-    </w:p>
-    <w:p>
-      <w:pPr>
-        <w:rPr>
-          <w:rFonts w:ascii="Courier" w:hAnsi="Courier"/>
-          <w:sz w:val="20"/>
-          <w:szCs w:val="20"/>
-        </w:rPr>
-      </w:pPr>
-      <w:proofErr w:type="gramStart"/>
-      <w:r>
-        <w:rPr>
-          <w:rFonts w:ascii="Courier" w:hAnsi="Courier"/>
-          <w:sz w:val="20"/>
-          <w:szCs w:val="20"/>
-        </w:rPr>
-        <w:t>image6</w:t>
-      </w:r>
-      <w:proofErr w:type="gramEnd"/>
-      <w:r>
-        <w:rPr>
-          <w:rFonts w:ascii="Courier" w:hAnsi="Courier"/>
-          <w:sz w:val="20"/>
-          <w:szCs w:val="20"/>
-        </w:rPr>
-        <w:t xml:space="preserve"> = </w:t>
-      </w:r>
-      <w:proofErr w:type="spellStart"/>
-      <w:r>
-        <w:rPr>
-          <w:rFonts w:ascii="Courier" w:hAnsi="Courier"/>
-          <w:sz w:val="20"/>
-          <w:szCs w:val="20"/>
-        </w:rPr>
-        <w:t>foxsi_image_det</w:t>
-      </w:r>
-      <w:proofErr w:type="spellEnd"/>
-      <w:r>
-        <w:rPr>
-          <w:rFonts w:ascii="Courier" w:hAnsi="Courier"/>
-          <w:sz w:val="20"/>
-          <w:szCs w:val="20"/>
-        </w:rPr>
-        <w:t>( data_lvl</w:t>
-      </w:r>
-      <w:r>
-        <w:rPr>
-          <w:rFonts w:ascii="Courier" w:hAnsi="Courier"/>
-          <w:sz w:val="20"/>
-          <w:szCs w:val="20"/>
-        </w:rPr>
-        <w:t xml:space="preserve">2_d6, year=2014, </w:t>
-      </w:r>
-      <w:proofErr w:type="spellStart"/>
-      <w:r>
-        <w:rPr>
-          <w:rFonts w:ascii="Courier" w:hAnsi="Courier"/>
-          <w:sz w:val="20"/>
-          <w:szCs w:val="20"/>
-        </w:rPr>
-        <w:t>trange</w:t>
-      </w:r>
-      <w:proofErr w:type="spellEnd"/>
-      <w:r>
-        <w:rPr>
-          <w:rFonts w:ascii="Courier" w:hAnsi="Courier"/>
-          <w:sz w:val="20"/>
-          <w:szCs w:val="20"/>
-        </w:rPr>
-        <w:t>=</w:t>
-      </w:r>
-      <w:proofErr w:type="spellStart"/>
-      <w:r>
-        <w:rPr>
-          <w:rFonts w:ascii="Courier" w:hAnsi="Courier"/>
-          <w:sz w:val="20"/>
-          <w:szCs w:val="20"/>
-        </w:rPr>
-        <w:t>trange</w:t>
-      </w:r>
-      <w:proofErr w:type="spellEnd"/>
-      <w:r>
-        <w:rPr>
-          <w:rFonts w:ascii="Courier" w:hAnsi="Courier"/>
-          <w:sz w:val="20"/>
-          <w:szCs w:val="20"/>
-        </w:rPr>
-        <w:t xml:space="preserve">, </w:t>
-      </w:r>
-      <w:r>
-        <w:rPr>
-          <w:rFonts w:ascii="Courier" w:hAnsi="Courier"/>
-          <w:sz w:val="20"/>
-          <w:szCs w:val="20"/>
-        </w:rPr>
-        <w:t>$</w:t>
-      </w:r>
-      <w:r>
-        <w:rPr>
-          <w:rFonts w:ascii="Courier" w:hAnsi="Courier"/>
-          <w:sz w:val="20"/>
-          <w:szCs w:val="20"/>
-        </w:rPr>
-        <w:t xml:space="preserve"> </w:t>
-      </w:r>
-    </w:p>
-    <w:p>
-      <w:pPr>
-        <w:rPr>
-          <w:rFonts w:ascii="Courier" w:hAnsi="Courier"/>
-          <w:sz w:val="20"/>
-          <w:szCs w:val="20"/>
-        </w:rPr>
-      </w:pPr>
-      <w:proofErr w:type="spellStart"/>
-      <w:proofErr w:type="gramStart"/>
-      <w:r>
-        <w:rPr>
-          <w:rFonts w:ascii="Courier" w:hAnsi="Courier"/>
-          <w:sz w:val="20"/>
-          <w:szCs w:val="20"/>
-        </w:rPr>
-        <w:t>erange</w:t>
-      </w:r>
-      <w:proofErr w:type="spellEnd"/>
-      <w:proofErr w:type="gramEnd"/>
-      <w:r>
-        <w:rPr>
-          <w:rFonts w:ascii="Courier" w:hAnsi="Courier"/>
-          <w:sz w:val="20"/>
-          <w:szCs w:val="20"/>
-        </w:rPr>
-        <w:t xml:space="preserve">=[4.,15.], </w:t>
-      </w:r>
-      <w:proofErr w:type="spellStart"/>
-      <w:r>
-        <w:rPr>
-          <w:rFonts w:ascii="Courier" w:hAnsi="Courier"/>
-          <w:sz w:val="20"/>
-          <w:szCs w:val="20"/>
-        </w:rPr>
-        <w:t>thr_n</w:t>
-      </w:r>
-      <w:proofErr w:type="spellEnd"/>
-      <w:r>
-        <w:rPr>
-          <w:rFonts w:ascii="Courier" w:hAnsi="Courier"/>
-          <w:sz w:val="20"/>
-          <w:szCs w:val="20"/>
-        </w:rPr>
-        <w:t>=4. )</w:t>
-      </w:r>
-    </w:p>
-    <w:p>
-      <w:pPr>
-        <w:rPr>
-          <w:rFonts w:ascii="Courier" w:hAnsi="Courier"/>
-          <w:sz w:val="20"/>
-          <w:szCs w:val="20"/>
-        </w:rPr>
-      </w:pPr>
-      <w:proofErr w:type="gramStart"/>
-      <w:r>
-        <w:rPr>
-          <w:rFonts w:ascii="Courier" w:hAnsi="Courier"/>
-          <w:sz w:val="20"/>
-          <w:szCs w:val="20"/>
-        </w:rPr>
-        <w:t>map6</w:t>
-      </w:r>
-      <w:proofErr w:type="gramEnd"/>
-      <w:r>
-        <w:rPr>
-          <w:rFonts w:ascii="Courier" w:hAnsi="Courier"/>
-          <w:sz w:val="20"/>
-          <w:szCs w:val="20"/>
-        </w:rPr>
-        <w:t xml:space="preserve"> = </w:t>
-      </w:r>
-      <w:proofErr w:type="spellStart"/>
-      <w:r>
-        <w:rPr>
-          <w:rFonts w:ascii="Courier" w:hAnsi="Courier"/>
-          <w:sz w:val="20"/>
-          <w:szCs w:val="20"/>
-        </w:rPr>
-        <w:t>make_map</w:t>
-      </w:r>
-      <w:proofErr w:type="spellEnd"/>
-      <w:r>
-        <w:rPr>
-          <w:rFonts w:ascii="Courier" w:hAnsi="Courier"/>
-          <w:sz w:val="20"/>
-          <w:szCs w:val="20"/>
-        </w:rPr>
-        <w:t xml:space="preserve">( image6, dx=7.78, </w:t>
-      </w:r>
-      <w:proofErr w:type="spellStart"/>
-      <w:r>
-        <w:rPr>
-          <w:rFonts w:ascii="Courier" w:hAnsi="Courier"/>
-          <w:sz w:val="20"/>
-          <w:szCs w:val="20"/>
-        </w:rPr>
-        <w:t>dy</w:t>
-      </w:r>
-      <w:proofErr w:type="spellEnd"/>
-      <w:r>
-        <w:rPr>
-          <w:rFonts w:ascii="Courier" w:hAnsi="Courier"/>
-          <w:sz w:val="20"/>
-          <w:szCs w:val="20"/>
-        </w:rPr>
-        <w:t xml:space="preserve">=7.78, </w:t>
-      </w:r>
-      <w:proofErr w:type="spellStart"/>
-      <w:r>
-        <w:rPr>
-          <w:rFonts w:ascii="Courier" w:hAnsi="Courier"/>
-          <w:sz w:val="20"/>
-          <w:szCs w:val="20"/>
-        </w:rPr>
-        <w:t>xcen</w:t>
-      </w:r>
-      <w:proofErr w:type="spellEnd"/>
-      <w:r>
-        <w:rPr>
-          <w:rFonts w:ascii="Courier" w:hAnsi="Courier"/>
-          <w:sz w:val="20"/>
-          <w:szCs w:val="20"/>
-        </w:rPr>
-        <w:t xml:space="preserve">=xc, </w:t>
-      </w:r>
-      <w:proofErr w:type="spellStart"/>
-      <w:r>
-        <w:rPr>
-          <w:rFonts w:ascii="Courier" w:hAnsi="Courier"/>
-          <w:sz w:val="20"/>
-          <w:szCs w:val="20"/>
-        </w:rPr>
-        <w:t>ycen</w:t>
-      </w:r>
-      <w:proofErr w:type="spellEnd"/>
-      <w:r>
-        <w:rPr>
-          <w:rFonts w:ascii="Courier" w:hAnsi="Courier"/>
-          <w:sz w:val="20"/>
-          <w:szCs w:val="20"/>
-        </w:rPr>
-        <w:t>=</w:t>
-      </w:r>
-      <w:proofErr w:type="spellStart"/>
-      <w:r>
-        <w:rPr>
-          <w:rFonts w:ascii="Courier" w:hAnsi="Courier"/>
-          <w:sz w:val="20"/>
-          <w:szCs w:val="20"/>
-        </w:rPr>
-        <w:t>yc</w:t>
-      </w:r>
-      <w:proofErr w:type="spellEnd"/>
-      <w:r>
-        <w:rPr>
-          <w:rFonts w:ascii="Courier" w:hAnsi="Courier"/>
-          <w:sz w:val="20"/>
-          <w:szCs w:val="20"/>
-        </w:rPr>
-        <w:t>, $</w:t>
-      </w:r>
-    </w:p>
-    <w:p>
-      <w:pPr>
-        <w:rPr>
-          <w:rFonts w:ascii="Courier" w:hAnsi="Courier"/>
-          <w:sz w:val="20"/>
-          <w:szCs w:val="20"/>
-        </w:rPr>
-      </w:pPr>
-      <w:proofErr w:type="gramStart"/>
-      <w:r>
-        <w:rPr>
-          <w:rFonts w:ascii="Courier" w:hAnsi="Courier"/>
-          <w:sz w:val="20"/>
-          <w:szCs w:val="20"/>
-        </w:rPr>
-        <w:t>time</w:t>
-      </w:r>
-      <w:proofErr w:type="gramEnd"/>
-      <w:r>
-        <w:rPr>
-          <w:rFonts w:ascii="Courier" w:hAnsi="Courier"/>
-          <w:sz w:val="20"/>
-          <w:szCs w:val="20"/>
-        </w:rPr>
-        <w:t>=time, id='D6</w:t>
-      </w:r>
-      <w:r>
-        <w:rPr>
-          <w:rFonts w:ascii="Courier" w:hAnsi="Courier"/>
-          <w:sz w:val="20"/>
-          <w:szCs w:val="20"/>
-        </w:rPr>
-        <w:t>'</w:t>
-      </w:r>
-      <w:r>
-        <w:rPr>
-          <w:rFonts w:ascii="Courier" w:hAnsi="Courier"/>
-          <w:sz w:val="20"/>
-          <w:szCs w:val="20"/>
-        </w:rPr>
-        <w:t xml:space="preserve"> )</w:t>
-      </w:r>
-    </w:p>
-    <w:p>
-      <w:pPr>
-        <w:rPr>
-          <w:rFonts w:ascii="Courier" w:hAnsi="Courier"/>
-          <w:sz w:val="20"/>
-          <w:szCs w:val="20"/>
-        </w:rPr>
-      </w:pPr>
-    </w:p>
-    <w:p>
-      <w:pPr>
-        <w:rPr>
-          <w:rFonts w:ascii="Courier" w:hAnsi="Courier"/>
-          <w:sz w:val="20"/>
-          <w:szCs w:val="20"/>
-        </w:rPr>
-      </w:pPr>
-      <w:r>
-        <w:rPr>
-          <w:rFonts w:ascii="Courier" w:hAnsi="Courier"/>
-          <w:sz w:val="20"/>
-          <w:szCs w:val="20"/>
-        </w:rPr>
-        <w:t>; Apply a coarse offset gleaned from comparing images with AIA.</w:t>
-      </w:r>
-    </w:p>
-    <w:p>
-      <w:pPr>
-        <w:rPr>
-          <w:rFonts w:ascii="Courier" w:hAnsi="Courier"/>
-          <w:sz w:val="20"/>
-          <w:szCs w:val="20"/>
-        </w:rPr>
-      </w:pPr>
-      <w:proofErr w:type="gramStart"/>
-      <w:r>
-        <w:rPr>
-          <w:rFonts w:ascii="Courier" w:hAnsi="Courier"/>
-          <w:sz w:val="20"/>
-          <w:szCs w:val="20"/>
-        </w:rPr>
-        <w:t>map6</w:t>
-      </w:r>
-      <w:proofErr w:type="gramEnd"/>
-      <w:r>
-        <w:rPr>
-          <w:rFonts w:ascii="Courier" w:hAnsi="Courier"/>
-          <w:sz w:val="20"/>
-          <w:szCs w:val="20"/>
-        </w:rPr>
-        <w:t xml:space="preserve"> = </w:t>
-      </w:r>
-      <w:proofErr w:type="spellStart"/>
-      <w:r>
-        <w:rPr>
-          <w:rFonts w:ascii="Courier" w:hAnsi="Courier"/>
-          <w:sz w:val="20"/>
-          <w:szCs w:val="20"/>
-        </w:rPr>
-        <w:t>shift_map</w:t>
-      </w:r>
-      <w:proofErr w:type="spellEnd"/>
-      <w:r>
-        <w:rPr>
-          <w:rFonts w:ascii="Courier" w:hAnsi="Courier"/>
-          <w:sz w:val="20"/>
-          <w:szCs w:val="20"/>
-        </w:rPr>
-        <w:t>( map6, shift6[0], shift6[1] )</w:t>
-      </w:r>
-    </w:p>
-    <w:p>
-      <w:pPr>
-        <w:rPr>
-          <w:rFonts w:ascii="Courier" w:hAnsi="Courier"/>
-          <w:sz w:val="20"/>
-          <w:szCs w:val="20"/>
-        </w:rPr>
-      </w:pPr>
-    </w:p>
-    <w:p>
-      <w:pPr>
-        <w:rPr>
-          <w:rFonts w:ascii="Courier" w:hAnsi="Courier"/>
-          <w:sz w:val="20"/>
-          <w:szCs w:val="20"/>
-        </w:rPr>
-      </w:pPr>
-      <w:r>
-        <w:rPr>
-          <w:rFonts w:ascii="Courier" w:hAnsi="Courier"/>
-          <w:sz w:val="20"/>
-          <w:szCs w:val="20"/>
-        </w:rPr>
-        <w:t>; Rotate the image based on the rotation angle for that specific detector.</w:t>
-      </w:r>
-    </w:p>
-    <w:p>
-      <w:pPr>
-        <w:rPr>
-          <w:rFonts w:ascii="Courier" w:hAnsi="Courier"/>
-          <w:sz w:val="20"/>
-          <w:szCs w:val="20"/>
-        </w:rPr>
-      </w:pPr>
-      <w:proofErr w:type="gramStart"/>
-      <w:r>
-        <w:rPr>
-          <w:rFonts w:ascii="Courier" w:hAnsi="Courier"/>
-          <w:sz w:val="20"/>
-          <w:szCs w:val="20"/>
-        </w:rPr>
-        <w:t>map6</w:t>
-      </w:r>
-      <w:proofErr w:type="gramEnd"/>
-      <w:r>
-        <w:rPr>
-          <w:rFonts w:ascii="Courier" w:hAnsi="Courier"/>
-          <w:sz w:val="20"/>
-          <w:szCs w:val="20"/>
-        </w:rPr>
-        <w:t xml:space="preserve"> = </w:t>
-      </w:r>
-      <w:proofErr w:type="spellStart"/>
-      <w:r>
-        <w:rPr>
-          <w:rFonts w:ascii="Courier" w:hAnsi="Courier"/>
-          <w:sz w:val="20"/>
-          <w:szCs w:val="20"/>
-        </w:rPr>
-        <w:t>rot_map</w:t>
-      </w:r>
-      <w:proofErr w:type="spellEnd"/>
-      <w:r>
-        <w:rPr>
-          <w:rFonts w:ascii="Courier" w:hAnsi="Courier"/>
-          <w:sz w:val="20"/>
-          <w:szCs w:val="20"/>
-        </w:rPr>
-        <w:t>( map6, rot6 )</w:t>
-      </w:r>
-    </w:p>
-    <w:p>
-      <w:pPr>
-        <w:rPr>
-          <w:rFonts w:ascii="Courier" w:hAnsi="Courier"/>
-          <w:sz w:val="20"/>
-          <w:szCs w:val="20"/>
-        </w:rPr>
-      </w:pPr>
-      <w:proofErr w:type="gramStart"/>
-      <w:r>
-        <w:rPr>
-          <w:rFonts w:ascii="Courier" w:hAnsi="Courier"/>
-          <w:sz w:val="20"/>
-          <w:szCs w:val="20"/>
-        </w:rPr>
-        <w:t>map6.roll</w:t>
-      </w:r>
-      <w:proofErr w:type="gramEnd"/>
-      <w:r>
-        <w:rPr>
-          <w:rFonts w:ascii="Courier" w:hAnsi="Courier"/>
-          <w:sz w:val="20"/>
-          <w:szCs w:val="20"/>
-        </w:rPr>
-        <w:t>_angle = 0</w:t>
-      </w:r>
-    </w:p>
-    <w:p>
-      <w:pPr>
-        <w:rPr>
-          <w:rFonts w:ascii="Courier" w:hAnsi="Courier"/>
-          <w:sz w:val="20"/>
-          <w:szCs w:val="20"/>
-        </w:rPr>
-      </w:pPr>
-      <w:proofErr w:type="gramStart"/>
-      <w:r>
-        <w:rPr>
-          <w:rFonts w:ascii="Courier" w:hAnsi="Courier"/>
-          <w:sz w:val="20"/>
-          <w:szCs w:val="20"/>
-        </w:rPr>
-        <w:t>map6.roll</w:t>
-      </w:r>
-      <w:proofErr w:type="gramEnd"/>
-      <w:r>
-        <w:rPr>
-          <w:rFonts w:ascii="Courier" w:hAnsi="Courier"/>
-          <w:sz w:val="20"/>
-          <w:szCs w:val="20"/>
-        </w:rPr>
-        <w:t>_center = 0</w:t>
-      </w:r>
-    </w:p>
-    <w:p>
-      <w:pPr>
-        <w:rPr>
-          <w:rFonts w:ascii="Courier" w:hAnsi="Courier"/>
-          <w:sz w:val="20"/>
-          <w:szCs w:val="20"/>
-        </w:rPr>
-      </w:pPr>
-    </w:p>
-    <w:p>
-      <w:pPr>
-        <w:rPr>
-          <w:rFonts w:ascii="Courier" w:hAnsi="Courier"/>
-          <w:sz w:val="20"/>
-          <w:szCs w:val="20"/>
-        </w:rPr>
-      </w:pPr>
-      <w:proofErr w:type="spellStart"/>
-      <w:proofErr w:type="gramStart"/>
-      <w:r>
-        <w:rPr>
-          <w:rFonts w:ascii="Courier" w:hAnsi="Courier"/>
-          <w:sz w:val="20"/>
-          <w:szCs w:val="20"/>
-        </w:rPr>
-        <w:t>loadct</w:t>
-      </w:r>
-      <w:proofErr w:type="spellEnd"/>
-      <w:proofErr w:type="gramEnd"/>
-      <w:r>
-        <w:rPr>
-          <w:rFonts w:ascii="Courier" w:hAnsi="Courier"/>
-          <w:sz w:val="20"/>
-          <w:szCs w:val="20"/>
-        </w:rPr>
-        <w:t>, 5</w:t>
-      </w:r>
-    </w:p>
-    <w:p>
-      <w:pPr>
-        <w:rPr>
-          <w:rFonts w:ascii="Courier" w:hAnsi="Courier"/>
-          <w:sz w:val="20"/>
-          <w:szCs w:val="20"/>
-        </w:rPr>
-      </w:pPr>
-      <w:proofErr w:type="spellStart"/>
-      <w:proofErr w:type="gramStart"/>
-      <w:r>
-        <w:rPr>
-          <w:rFonts w:ascii="Courier" w:hAnsi="Courier"/>
-          <w:sz w:val="20"/>
-          <w:szCs w:val="20"/>
-        </w:rPr>
-        <w:t>plot</w:t>
-      </w:r>
-      <w:proofErr w:type="gramEnd"/>
-      <w:r>
-        <w:rPr>
-          <w:rFonts w:ascii="Courier" w:hAnsi="Courier"/>
-          <w:sz w:val="20"/>
-          <w:szCs w:val="20"/>
-        </w:rPr>
         <w:t>_map</w:t>
       </w:r>
       <w:proofErr w:type="spellEnd"/>
@@ -10309,52 +9672,1095 @@
           <w:sz w:val="20"/>
           <w:szCs w:val="20"/>
         </w:rPr>
-        <w:t>, map6</w:t>
-      </w:r>
-    </w:p>
-    <w:p>
-      <w:pPr>
-        <w:rPr>
-          <w:rFonts w:ascii="Courier" w:hAnsi="Courier"/>
-          <w:sz w:val="20"/>
-          <w:szCs w:val="20"/>
-        </w:rPr>
-      </w:pPr>
-      <w:proofErr w:type="spellStart"/>
-      <w:proofErr w:type="gramStart"/>
-      <w:r>
-        <w:rPr>
-          <w:rFonts w:ascii="Courier" w:hAnsi="Courier"/>
-          <w:sz w:val="20"/>
-          <w:szCs w:val="20"/>
-        </w:rPr>
-        <w:t>plot</w:t>
-      </w:r>
-      <w:proofErr w:type="gramEnd"/>
-      <w:r>
-        <w:rPr>
-          <w:rFonts w:ascii="Courier" w:hAnsi="Courier"/>
-          <w:sz w:val="20"/>
-          <w:szCs w:val="20"/>
-        </w:rPr>
-        <w:t>_map</w:t>
-      </w:r>
-      <w:proofErr w:type="spellEnd"/>
-      <w:r>
-        <w:rPr>
-          <w:rFonts w:ascii="Courier" w:hAnsi="Courier"/>
-          <w:sz w:val="20"/>
-          <w:szCs w:val="20"/>
-        </w:rPr>
-        <w:t>, map6, /log</w:t>
-      </w:r>
+        <w:t>, map6, /log, /</w:t>
+      </w:r>
+      <w:proofErr w:type="spellStart"/>
+      <w:r>
+        <w:rPr>
+          <w:rFonts w:ascii="Courier" w:hAnsi="Courier"/>
+          <w:sz w:val="20"/>
+          <w:szCs w:val="20"/>
+        </w:rPr>
+        <w:t>cbar</w:t>
+      </w:r>
+      <w:proofErr w:type="spellEnd"/>
     </w:p>
     <w:p/>
     <w:p/>
     <w:p>
+      <w:r>
+        <w:t xml:space="preserve">The following example uses </w:t>
+      </w:r>
+      <w:r>
+        <w:rPr>
+          <w:rFonts w:ascii="Courier" w:hAnsi="Courier"/>
+        </w:rPr>
+        <w:t>foxsi_image_det.pro</w:t>
+      </w:r>
+      <w:r>
+        <w:t xml:space="preserve"> directly, without the </w:t>
+      </w:r>
+      <w:r>
+        <w:rPr>
+          <w:rFonts w:ascii="Courier" w:hAnsi="Courier"/>
+        </w:rPr>
+        <w:t>foxsi_image_map.pro</w:t>
+      </w:r>
+      <w:r>
+        <w:t xml:space="preserve"> wrapper, to demonstrate intermediate steps.</w:t>
+      </w:r>
+    </w:p>
+    <w:p>
       <w:bookmarkStart w:id="0" w:name="_GoBack"/>
       <w:bookmarkEnd w:id="0"/>
     </w:p>
+    <w:p>
+      <w:pPr>
+        <w:rPr>
+          <w:rFonts w:ascii="Courier" w:hAnsi="Courier"/>
+          <w:sz w:val="20"/>
+          <w:szCs w:val="20"/>
+        </w:rPr>
+      </w:pPr>
+      <w:r>
+        <w:rPr>
+          <w:rFonts w:ascii="Courier" w:hAnsi="Courier"/>
+          <w:sz w:val="20"/>
+          <w:szCs w:val="20"/>
+        </w:rPr>
+        <w:t>@</w:t>
+      </w:r>
+      <w:proofErr w:type="gramStart"/>
+      <w:r>
+        <w:rPr>
+          <w:rFonts w:ascii="Courier" w:hAnsi="Courier"/>
+          <w:sz w:val="20"/>
+          <w:szCs w:val="20"/>
+        </w:rPr>
+        <w:t>foxsi</w:t>
+      </w:r>
+      <w:proofErr w:type="gramEnd"/>
+      <w:r>
+        <w:rPr>
+          <w:rFonts w:ascii="Courier" w:hAnsi="Courier"/>
+          <w:sz w:val="20"/>
+          <w:szCs w:val="20"/>
+        </w:rPr>
+        <w:t>-setup-script-2014</w:t>
+      </w:r>
+    </w:p>
+    <w:p>
+      <w:pPr>
+        <w:rPr>
+          <w:rFonts w:ascii="Courier" w:hAnsi="Courier"/>
+          <w:sz w:val="20"/>
+          <w:szCs w:val="20"/>
+        </w:rPr>
+      </w:pPr>
+    </w:p>
+    <w:p>
+      <w:pPr>
+        <w:rPr>
+          <w:rFonts w:ascii="Courier" w:hAnsi="Courier"/>
+          <w:sz w:val="20"/>
+          <w:szCs w:val="20"/>
+        </w:rPr>
+      </w:pPr>
+      <w:r>
+        <w:rPr>
+          <w:rFonts w:ascii="Courier" w:hAnsi="Courier"/>
+          <w:sz w:val="20"/>
+          <w:szCs w:val="20"/>
+        </w:rPr>
+        <w:t>; Choose the time range and location.</w:t>
+      </w:r>
+    </w:p>
+    <w:p>
+      <w:pPr>
+        <w:rPr>
+          <w:rFonts w:ascii="Courier" w:hAnsi="Courier"/>
+          <w:sz w:val="20"/>
+          <w:szCs w:val="20"/>
+        </w:rPr>
+      </w:pPr>
+      <w:proofErr w:type="spellStart"/>
+      <w:proofErr w:type="gramStart"/>
+      <w:r>
+        <w:rPr>
+          <w:rFonts w:ascii="Courier" w:hAnsi="Courier"/>
+          <w:sz w:val="20"/>
+          <w:szCs w:val="20"/>
+        </w:rPr>
+        <w:t>trange</w:t>
+      </w:r>
+      <w:proofErr w:type="spellEnd"/>
+      <w:proofErr w:type="gramEnd"/>
+      <w:r>
+        <w:rPr>
+          <w:rFonts w:ascii="Courier" w:hAnsi="Courier"/>
+          <w:sz w:val="20"/>
+          <w:szCs w:val="20"/>
+        </w:rPr>
+        <w:t xml:space="preserve"> = [t1_pos2_start, t1_pos2_end]</w:t>
+      </w:r>
+      <w:r>
+        <w:rPr>
+          <w:rFonts w:ascii="Courier" w:hAnsi="Courier"/>
+          <w:sz w:val="20"/>
+          <w:szCs w:val="20"/>
+        </w:rPr>
+        <w:tab/>
+        <w:t>; time range</w:t>
+      </w:r>
+    </w:p>
+    <w:p>
+      <w:pPr>
+        <w:rPr>
+          <w:rFonts w:ascii="Courier" w:hAnsi="Courier"/>
+          <w:sz w:val="20"/>
+          <w:szCs w:val="20"/>
+        </w:rPr>
+      </w:pPr>
+      <w:proofErr w:type="gramStart"/>
+      <w:r>
+        <w:rPr>
+          <w:rFonts w:ascii="Courier" w:hAnsi="Courier"/>
+          <w:sz w:val="20"/>
+          <w:szCs w:val="20"/>
+        </w:rPr>
+        <w:t>xc</w:t>
+      </w:r>
+      <w:proofErr w:type="gramEnd"/>
+      <w:r>
+        <w:rPr>
+          <w:rFonts w:ascii="Courier" w:hAnsi="Courier"/>
+          <w:sz w:val="20"/>
+          <w:szCs w:val="20"/>
+        </w:rPr>
+        <w:t xml:space="preserve"> = cen1</w:t>
+      </w:r>
+      <w:r>
+        <w:rPr>
+          <w:rFonts w:ascii="Courier" w:hAnsi="Courier"/>
+          <w:sz w:val="20"/>
+          <w:szCs w:val="20"/>
+        </w:rPr>
+        <w:t>_pos2</w:t>
+      </w:r>
+      <w:r>
+        <w:rPr>
+          <w:rFonts w:ascii="Courier" w:hAnsi="Courier"/>
+          <w:sz w:val="20"/>
+          <w:szCs w:val="20"/>
+        </w:rPr>
+        <w:t>[0]</w:t>
+      </w:r>
+      <w:r>
+        <w:rPr>
+          <w:rFonts w:ascii="Courier" w:hAnsi="Courier"/>
+          <w:sz w:val="20"/>
+          <w:szCs w:val="20"/>
+        </w:rPr>
+        <w:tab/>
+      </w:r>
+      <w:r>
+        <w:rPr>
+          <w:rFonts w:ascii="Courier" w:hAnsi="Courier"/>
+          <w:sz w:val="20"/>
+          <w:szCs w:val="20"/>
+        </w:rPr>
+        <w:tab/>
+      </w:r>
+      <w:r>
+        <w:rPr>
+          <w:rFonts w:ascii="Courier" w:hAnsi="Courier"/>
+          <w:sz w:val="20"/>
+          <w:szCs w:val="20"/>
+        </w:rPr>
+        <w:tab/>
+      </w:r>
+      <w:r>
+        <w:rPr>
+          <w:rFonts w:ascii="Courier" w:hAnsi="Courier"/>
+          <w:sz w:val="20"/>
+          <w:szCs w:val="20"/>
+        </w:rPr>
+        <w:tab/>
+      </w:r>
+      <w:r>
+        <w:rPr>
+          <w:rFonts w:ascii="Courier" w:hAnsi="Courier"/>
+          <w:sz w:val="20"/>
+          <w:szCs w:val="20"/>
+        </w:rPr>
+        <w:tab/>
+      </w:r>
+      <w:r>
+        <w:rPr>
+          <w:rFonts w:ascii="Courier" w:hAnsi="Courier"/>
+          <w:sz w:val="20"/>
+          <w:szCs w:val="20"/>
+        </w:rPr>
+        <w:t xml:space="preserve">; </w:t>
+      </w:r>
+      <w:proofErr w:type="spellStart"/>
+      <w:r>
+        <w:rPr>
+          <w:rFonts w:ascii="Courier" w:hAnsi="Courier"/>
+          <w:sz w:val="20"/>
+          <w:szCs w:val="20"/>
+        </w:rPr>
+        <w:t>coords</w:t>
+      </w:r>
+      <w:proofErr w:type="spellEnd"/>
+      <w:r>
+        <w:rPr>
+          <w:rFonts w:ascii="Courier" w:hAnsi="Courier"/>
+          <w:sz w:val="20"/>
+          <w:szCs w:val="20"/>
+        </w:rPr>
+        <w:t xml:space="preserve"> for Target 1</w:t>
+      </w:r>
+    </w:p>
+    <w:p>
+      <w:pPr>
+        <w:rPr>
+          <w:rFonts w:ascii="Courier" w:hAnsi="Courier"/>
+          <w:sz w:val="20"/>
+          <w:szCs w:val="20"/>
+        </w:rPr>
+      </w:pPr>
+      <w:proofErr w:type="spellStart"/>
+      <w:proofErr w:type="gramStart"/>
+      <w:r>
+        <w:rPr>
+          <w:rFonts w:ascii="Courier" w:hAnsi="Courier"/>
+          <w:sz w:val="20"/>
+          <w:szCs w:val="20"/>
+        </w:rPr>
+        <w:t>yc</w:t>
+      </w:r>
+      <w:proofErr w:type="spellEnd"/>
+      <w:proofErr w:type="gramEnd"/>
+      <w:r>
+        <w:rPr>
+          <w:rFonts w:ascii="Courier" w:hAnsi="Courier"/>
+          <w:sz w:val="20"/>
+          <w:szCs w:val="20"/>
+        </w:rPr>
+        <w:t xml:space="preserve"> = cen1</w:t>
+      </w:r>
+      <w:r>
+        <w:rPr>
+          <w:rFonts w:ascii="Courier" w:hAnsi="Courier"/>
+          <w:sz w:val="20"/>
+          <w:szCs w:val="20"/>
+        </w:rPr>
+        <w:t>_pos2</w:t>
+      </w:r>
+      <w:r>
+        <w:rPr>
+          <w:rFonts w:ascii="Courier" w:hAnsi="Courier"/>
+          <w:sz w:val="20"/>
+          <w:szCs w:val="20"/>
+        </w:rPr>
+        <w:t>[1]</w:t>
+      </w:r>
+    </w:p>
+    <w:p>
+      <w:pPr>
+        <w:rPr>
+          <w:rFonts w:ascii="Courier" w:hAnsi="Courier"/>
+          <w:sz w:val="20"/>
+          <w:szCs w:val="20"/>
+        </w:rPr>
+      </w:pPr>
+    </w:p>
+    <w:p>
+      <w:pPr>
+        <w:rPr>
+          <w:rFonts w:ascii="Courier" w:hAnsi="Courier"/>
+          <w:sz w:val="20"/>
+          <w:szCs w:val="20"/>
+        </w:rPr>
+      </w:pPr>
+      <w:proofErr w:type="gramStart"/>
+      <w:r>
+        <w:rPr>
+          <w:rFonts w:ascii="Courier" w:hAnsi="Courier"/>
+          <w:sz w:val="20"/>
+          <w:szCs w:val="20"/>
+        </w:rPr>
+        <w:t>time</w:t>
+      </w:r>
+      <w:proofErr w:type="gramEnd"/>
+      <w:r>
+        <w:rPr>
+          <w:rFonts w:ascii="Courier" w:hAnsi="Courier"/>
+          <w:sz w:val="20"/>
+          <w:szCs w:val="20"/>
+        </w:rPr>
+        <w:t>=</w:t>
+      </w:r>
+      <w:proofErr w:type="spellStart"/>
+      <w:r>
+        <w:rPr>
+          <w:rFonts w:ascii="Courier" w:hAnsi="Courier"/>
+          <w:sz w:val="20"/>
+          <w:szCs w:val="20"/>
+        </w:rPr>
+        <w:t>anytim</w:t>
+      </w:r>
+      <w:proofErr w:type="spellEnd"/>
+      <w:r>
+        <w:rPr>
+          <w:rFonts w:ascii="Courier" w:hAnsi="Courier"/>
+          <w:sz w:val="20"/>
+          <w:szCs w:val="20"/>
+        </w:rPr>
+        <w:t>('2014-12-11') + average(</w:t>
+      </w:r>
+      <w:proofErr w:type="spellStart"/>
+      <w:r>
+        <w:rPr>
+          <w:rFonts w:ascii="Courier" w:hAnsi="Courier"/>
+          <w:sz w:val="20"/>
+          <w:szCs w:val="20"/>
+        </w:rPr>
+        <w:t>trange</w:t>
+      </w:r>
+      <w:proofErr w:type="spellEnd"/>
+      <w:r>
+        <w:rPr>
+          <w:rFonts w:ascii="Courier" w:hAnsi="Courier"/>
+          <w:sz w:val="20"/>
+          <w:szCs w:val="20"/>
+        </w:rPr>
+        <w:t>)+</w:t>
+      </w:r>
+      <w:proofErr w:type="spellStart"/>
+      <w:r>
+        <w:rPr>
+          <w:rFonts w:ascii="Courier" w:hAnsi="Courier"/>
+          <w:sz w:val="20"/>
+          <w:szCs w:val="20"/>
+        </w:rPr>
+        <w:t>tlaunch</w:t>
+      </w:r>
+      <w:proofErr w:type="spellEnd"/>
+    </w:p>
+    <w:p>
+      <w:pPr>
+        <w:rPr>
+          <w:rFonts w:ascii="Courier" w:hAnsi="Courier"/>
+          <w:sz w:val="20"/>
+          <w:szCs w:val="20"/>
+        </w:rPr>
+      </w:pPr>
+      <w:proofErr w:type="gramStart"/>
+      <w:r>
+        <w:rPr>
+          <w:rFonts w:ascii="Courier" w:hAnsi="Courier"/>
+          <w:sz w:val="20"/>
+          <w:szCs w:val="20"/>
+        </w:rPr>
+        <w:t>time</w:t>
+      </w:r>
+      <w:proofErr w:type="gramEnd"/>
+      <w:r>
+        <w:rPr>
+          <w:rFonts w:ascii="Courier" w:hAnsi="Courier"/>
+          <w:sz w:val="20"/>
+          <w:szCs w:val="20"/>
+        </w:rPr>
+        <w:t xml:space="preserve"> = </w:t>
+      </w:r>
+      <w:proofErr w:type="spellStart"/>
+      <w:r>
+        <w:rPr>
+          <w:rFonts w:ascii="Courier" w:hAnsi="Courier"/>
+          <w:sz w:val="20"/>
+          <w:szCs w:val="20"/>
+        </w:rPr>
+        <w:t>anytim</w:t>
+      </w:r>
+      <w:proofErr w:type="spellEnd"/>
+      <w:r>
+        <w:rPr>
+          <w:rFonts w:ascii="Courier" w:hAnsi="Courier"/>
+          <w:sz w:val="20"/>
+          <w:szCs w:val="20"/>
+        </w:rPr>
+        <w:t>( time, /</w:t>
+      </w:r>
+      <w:proofErr w:type="spellStart"/>
+      <w:r>
+        <w:rPr>
+          <w:rFonts w:ascii="Courier" w:hAnsi="Courier"/>
+          <w:sz w:val="20"/>
+          <w:szCs w:val="20"/>
+        </w:rPr>
+        <w:t>yo</w:t>
+      </w:r>
+      <w:proofErr w:type="spellEnd"/>
+      <w:r>
+        <w:rPr>
+          <w:rFonts w:ascii="Courier" w:hAnsi="Courier"/>
+          <w:sz w:val="20"/>
+          <w:szCs w:val="20"/>
+        </w:rPr>
+        <w:t xml:space="preserve"> )</w:t>
+      </w:r>
+    </w:p>
+    <w:p>
+      <w:pPr>
+        <w:rPr>
+          <w:rFonts w:ascii="Courier" w:hAnsi="Courier"/>
+          <w:sz w:val="20"/>
+          <w:szCs w:val="20"/>
+        </w:rPr>
+      </w:pPr>
+    </w:p>
+    <w:p>
+      <w:pPr>
+        <w:rPr>
+          <w:rFonts w:ascii="Courier" w:hAnsi="Courier"/>
+          <w:sz w:val="20"/>
+          <w:szCs w:val="20"/>
+        </w:rPr>
+      </w:pPr>
+      <w:r>
+        <w:rPr>
+          <w:rFonts w:ascii="Courier" w:hAnsi="Courier"/>
+          <w:sz w:val="20"/>
+          <w:szCs w:val="20"/>
+        </w:rPr>
+        <w:t>; Basic image production</w:t>
+      </w:r>
+    </w:p>
+    <w:p>
+      <w:pPr>
+        <w:rPr>
+          <w:rFonts w:ascii="Courier" w:hAnsi="Courier"/>
+          <w:sz w:val="20"/>
+          <w:szCs w:val="20"/>
+        </w:rPr>
+      </w:pPr>
+      <w:proofErr w:type="gramStart"/>
+      <w:r>
+        <w:rPr>
+          <w:rFonts w:ascii="Courier" w:hAnsi="Courier"/>
+          <w:sz w:val="20"/>
+          <w:szCs w:val="20"/>
+        </w:rPr>
+        <w:t>image6</w:t>
+      </w:r>
+      <w:proofErr w:type="gramEnd"/>
+      <w:r>
+        <w:rPr>
+          <w:rFonts w:ascii="Courier" w:hAnsi="Courier"/>
+          <w:sz w:val="20"/>
+          <w:szCs w:val="20"/>
+        </w:rPr>
+        <w:t xml:space="preserve"> = </w:t>
+      </w:r>
+      <w:proofErr w:type="spellStart"/>
+      <w:r>
+        <w:rPr>
+          <w:rFonts w:ascii="Courier" w:hAnsi="Courier"/>
+          <w:sz w:val="20"/>
+          <w:szCs w:val="20"/>
+        </w:rPr>
+        <w:t>foxsi_image_det</w:t>
+      </w:r>
+      <w:proofErr w:type="spellEnd"/>
+      <w:r>
+        <w:rPr>
+          <w:rFonts w:ascii="Courier" w:hAnsi="Courier"/>
+          <w:sz w:val="20"/>
+          <w:szCs w:val="20"/>
+        </w:rPr>
+        <w:t>( data_lvl</w:t>
+      </w:r>
+      <w:r>
+        <w:rPr>
+          <w:rFonts w:ascii="Courier" w:hAnsi="Courier"/>
+          <w:sz w:val="20"/>
+          <w:szCs w:val="20"/>
+        </w:rPr>
+        <w:t xml:space="preserve">2_d6, year=2014, </w:t>
+      </w:r>
+      <w:proofErr w:type="spellStart"/>
+      <w:r>
+        <w:rPr>
+          <w:rFonts w:ascii="Courier" w:hAnsi="Courier"/>
+          <w:sz w:val="20"/>
+          <w:szCs w:val="20"/>
+        </w:rPr>
+        <w:t>trange</w:t>
+      </w:r>
+      <w:proofErr w:type="spellEnd"/>
+      <w:r>
+        <w:rPr>
+          <w:rFonts w:ascii="Courier" w:hAnsi="Courier"/>
+          <w:sz w:val="20"/>
+          <w:szCs w:val="20"/>
+        </w:rPr>
+        <w:t>=</w:t>
+      </w:r>
+      <w:proofErr w:type="spellStart"/>
+      <w:r>
+        <w:rPr>
+          <w:rFonts w:ascii="Courier" w:hAnsi="Courier"/>
+          <w:sz w:val="20"/>
+          <w:szCs w:val="20"/>
+        </w:rPr>
+        <w:t>trange</w:t>
+      </w:r>
+      <w:proofErr w:type="spellEnd"/>
+      <w:r>
+        <w:rPr>
+          <w:rFonts w:ascii="Courier" w:hAnsi="Courier"/>
+          <w:sz w:val="20"/>
+          <w:szCs w:val="20"/>
+        </w:rPr>
+        <w:t xml:space="preserve">, </w:t>
+      </w:r>
+      <w:r>
+        <w:rPr>
+          <w:rFonts w:ascii="Courier" w:hAnsi="Courier"/>
+          <w:sz w:val="20"/>
+          <w:szCs w:val="20"/>
+        </w:rPr>
+        <w:t>$</w:t>
+      </w:r>
+      <w:r>
+        <w:rPr>
+          <w:rFonts w:ascii="Courier" w:hAnsi="Courier"/>
+          <w:sz w:val="20"/>
+          <w:szCs w:val="20"/>
+        </w:rPr>
+        <w:t xml:space="preserve"> </w:t>
+      </w:r>
+    </w:p>
+    <w:p>
+      <w:pPr>
+        <w:rPr>
+          <w:rFonts w:ascii="Courier" w:hAnsi="Courier"/>
+          <w:sz w:val="20"/>
+          <w:szCs w:val="20"/>
+        </w:rPr>
+      </w:pPr>
+      <w:proofErr w:type="spellStart"/>
+      <w:proofErr w:type="gramStart"/>
+      <w:r>
+        <w:rPr>
+          <w:rFonts w:ascii="Courier" w:hAnsi="Courier"/>
+          <w:sz w:val="20"/>
+          <w:szCs w:val="20"/>
+        </w:rPr>
+        <w:t>erange</w:t>
+      </w:r>
+      <w:proofErr w:type="spellEnd"/>
+      <w:proofErr w:type="gramEnd"/>
+      <w:r>
+        <w:rPr>
+          <w:rFonts w:ascii="Courier" w:hAnsi="Courier"/>
+          <w:sz w:val="20"/>
+          <w:szCs w:val="20"/>
+        </w:rPr>
+        <w:t xml:space="preserve">=[4.,15.], </w:t>
+      </w:r>
+      <w:proofErr w:type="spellStart"/>
+      <w:r>
+        <w:rPr>
+          <w:rFonts w:ascii="Courier" w:hAnsi="Courier"/>
+          <w:sz w:val="20"/>
+          <w:szCs w:val="20"/>
+        </w:rPr>
+        <w:t>thr_n</w:t>
+      </w:r>
+      <w:proofErr w:type="spellEnd"/>
+      <w:r>
+        <w:rPr>
+          <w:rFonts w:ascii="Courier" w:hAnsi="Courier"/>
+          <w:sz w:val="20"/>
+          <w:szCs w:val="20"/>
+        </w:rPr>
+        <w:t>=4. )</w:t>
+      </w:r>
+    </w:p>
+    <w:p>
+      <w:pPr>
+        <w:rPr>
+          <w:rFonts w:ascii="Courier" w:hAnsi="Courier"/>
+          <w:sz w:val="20"/>
+          <w:szCs w:val="20"/>
+        </w:rPr>
+      </w:pPr>
+      <w:proofErr w:type="gramStart"/>
+      <w:r>
+        <w:rPr>
+          <w:rFonts w:ascii="Courier" w:hAnsi="Courier"/>
+          <w:sz w:val="20"/>
+          <w:szCs w:val="20"/>
+        </w:rPr>
+        <w:t>map6</w:t>
+      </w:r>
+      <w:proofErr w:type="gramEnd"/>
+      <w:r>
+        <w:rPr>
+          <w:rFonts w:ascii="Courier" w:hAnsi="Courier"/>
+          <w:sz w:val="20"/>
+          <w:szCs w:val="20"/>
+        </w:rPr>
+        <w:t xml:space="preserve"> = </w:t>
+      </w:r>
+      <w:proofErr w:type="spellStart"/>
+      <w:r>
+        <w:rPr>
+          <w:rFonts w:ascii="Courier" w:hAnsi="Courier"/>
+          <w:sz w:val="20"/>
+          <w:szCs w:val="20"/>
+        </w:rPr>
+        <w:t>make_map</w:t>
+      </w:r>
+      <w:proofErr w:type="spellEnd"/>
+      <w:r>
+        <w:rPr>
+          <w:rFonts w:ascii="Courier" w:hAnsi="Courier"/>
+          <w:sz w:val="20"/>
+          <w:szCs w:val="20"/>
+        </w:rPr>
+        <w:t xml:space="preserve">( image6, dx=7.78, </w:t>
+      </w:r>
+      <w:proofErr w:type="spellStart"/>
+      <w:r>
+        <w:rPr>
+          <w:rFonts w:ascii="Courier" w:hAnsi="Courier"/>
+          <w:sz w:val="20"/>
+          <w:szCs w:val="20"/>
+        </w:rPr>
+        <w:t>dy</w:t>
+      </w:r>
+      <w:proofErr w:type="spellEnd"/>
+      <w:r>
+        <w:rPr>
+          <w:rFonts w:ascii="Courier" w:hAnsi="Courier"/>
+          <w:sz w:val="20"/>
+          <w:szCs w:val="20"/>
+        </w:rPr>
+        <w:t xml:space="preserve">=7.78, </w:t>
+      </w:r>
+      <w:proofErr w:type="spellStart"/>
+      <w:r>
+        <w:rPr>
+          <w:rFonts w:ascii="Courier" w:hAnsi="Courier"/>
+          <w:sz w:val="20"/>
+          <w:szCs w:val="20"/>
+        </w:rPr>
+        <w:t>xcen</w:t>
+      </w:r>
+      <w:proofErr w:type="spellEnd"/>
+      <w:r>
+        <w:rPr>
+          <w:rFonts w:ascii="Courier" w:hAnsi="Courier"/>
+          <w:sz w:val="20"/>
+          <w:szCs w:val="20"/>
+        </w:rPr>
+        <w:t xml:space="preserve">=xc, </w:t>
+      </w:r>
+      <w:proofErr w:type="spellStart"/>
+      <w:r>
+        <w:rPr>
+          <w:rFonts w:ascii="Courier" w:hAnsi="Courier"/>
+          <w:sz w:val="20"/>
+          <w:szCs w:val="20"/>
+        </w:rPr>
+        <w:t>ycen</w:t>
+      </w:r>
+      <w:proofErr w:type="spellEnd"/>
+      <w:r>
+        <w:rPr>
+          <w:rFonts w:ascii="Courier" w:hAnsi="Courier"/>
+          <w:sz w:val="20"/>
+          <w:szCs w:val="20"/>
+        </w:rPr>
+        <w:t>=</w:t>
+      </w:r>
+      <w:proofErr w:type="spellStart"/>
+      <w:r>
+        <w:rPr>
+          <w:rFonts w:ascii="Courier" w:hAnsi="Courier"/>
+          <w:sz w:val="20"/>
+          <w:szCs w:val="20"/>
+        </w:rPr>
+        <w:t>yc</w:t>
+      </w:r>
+      <w:proofErr w:type="spellEnd"/>
+      <w:r>
+        <w:rPr>
+          <w:rFonts w:ascii="Courier" w:hAnsi="Courier"/>
+          <w:sz w:val="20"/>
+          <w:szCs w:val="20"/>
+        </w:rPr>
+        <w:t>, $</w:t>
+      </w:r>
+    </w:p>
+    <w:p>
+      <w:pPr>
+        <w:rPr>
+          <w:rFonts w:ascii="Courier" w:hAnsi="Courier"/>
+          <w:sz w:val="20"/>
+          <w:szCs w:val="20"/>
+        </w:rPr>
+      </w:pPr>
+      <w:proofErr w:type="gramStart"/>
+      <w:r>
+        <w:rPr>
+          <w:rFonts w:ascii="Courier" w:hAnsi="Courier"/>
+          <w:sz w:val="20"/>
+          <w:szCs w:val="20"/>
+        </w:rPr>
+        <w:t>time</w:t>
+      </w:r>
+      <w:proofErr w:type="gramEnd"/>
+      <w:r>
+        <w:rPr>
+          <w:rFonts w:ascii="Courier" w:hAnsi="Courier"/>
+          <w:sz w:val="20"/>
+          <w:szCs w:val="20"/>
+        </w:rPr>
+        <w:t>=time, id='D6</w:t>
+      </w:r>
+      <w:r>
+        <w:rPr>
+          <w:rFonts w:ascii="Courier" w:hAnsi="Courier"/>
+          <w:sz w:val="20"/>
+          <w:szCs w:val="20"/>
+        </w:rPr>
+        <w:t>'</w:t>
+      </w:r>
+      <w:r>
+        <w:rPr>
+          <w:rFonts w:ascii="Courier" w:hAnsi="Courier"/>
+          <w:sz w:val="20"/>
+          <w:szCs w:val="20"/>
+        </w:rPr>
+        <w:t xml:space="preserve"> )</w:t>
+      </w:r>
+    </w:p>
+    <w:p>
+      <w:pPr>
+        <w:rPr>
+          <w:rFonts w:ascii="Courier" w:hAnsi="Courier"/>
+          <w:sz w:val="20"/>
+          <w:szCs w:val="20"/>
+        </w:rPr>
+      </w:pPr>
+    </w:p>
+    <w:p>
+      <w:pPr>
+        <w:rPr>
+          <w:rFonts w:ascii="Courier" w:hAnsi="Courier"/>
+          <w:sz w:val="20"/>
+          <w:szCs w:val="20"/>
+        </w:rPr>
+      </w:pPr>
+      <w:r>
+        <w:rPr>
+          <w:rFonts w:ascii="Courier" w:hAnsi="Courier"/>
+          <w:sz w:val="20"/>
+          <w:szCs w:val="20"/>
+        </w:rPr>
+        <w:t>; Apply a coarse offset gleaned from comparing images with AIA.</w:t>
+      </w:r>
+    </w:p>
+    <w:p>
+      <w:pPr>
+        <w:rPr>
+          <w:rFonts w:ascii="Courier" w:hAnsi="Courier"/>
+          <w:sz w:val="20"/>
+          <w:szCs w:val="20"/>
+        </w:rPr>
+      </w:pPr>
+      <w:proofErr w:type="gramStart"/>
+      <w:r>
+        <w:rPr>
+          <w:rFonts w:ascii="Courier" w:hAnsi="Courier"/>
+          <w:sz w:val="20"/>
+          <w:szCs w:val="20"/>
+        </w:rPr>
+        <w:t>map6</w:t>
+      </w:r>
+      <w:proofErr w:type="gramEnd"/>
+      <w:r>
+        <w:rPr>
+          <w:rFonts w:ascii="Courier" w:hAnsi="Courier"/>
+          <w:sz w:val="20"/>
+          <w:szCs w:val="20"/>
+        </w:rPr>
+        <w:t xml:space="preserve"> = </w:t>
+      </w:r>
+      <w:proofErr w:type="spellStart"/>
+      <w:r>
+        <w:rPr>
+          <w:rFonts w:ascii="Courier" w:hAnsi="Courier"/>
+          <w:sz w:val="20"/>
+          <w:szCs w:val="20"/>
+        </w:rPr>
+        <w:t>shift_map</w:t>
+      </w:r>
+      <w:proofErr w:type="spellEnd"/>
+      <w:r>
+        <w:rPr>
+          <w:rFonts w:ascii="Courier" w:hAnsi="Courier"/>
+          <w:sz w:val="20"/>
+          <w:szCs w:val="20"/>
+        </w:rPr>
+        <w:t>( map6, shift6[0], shift6[1] )</w:t>
+      </w:r>
+    </w:p>
+    <w:p>
+      <w:pPr>
+        <w:rPr>
+          <w:rFonts w:ascii="Courier" w:hAnsi="Courier"/>
+          <w:sz w:val="20"/>
+          <w:szCs w:val="20"/>
+        </w:rPr>
+      </w:pPr>
+    </w:p>
+    <w:p>
+      <w:pPr>
+        <w:rPr>
+          <w:rFonts w:ascii="Courier" w:hAnsi="Courier"/>
+          <w:sz w:val="20"/>
+          <w:szCs w:val="20"/>
+        </w:rPr>
+      </w:pPr>
+      <w:r>
+        <w:rPr>
+          <w:rFonts w:ascii="Courier" w:hAnsi="Courier"/>
+          <w:sz w:val="20"/>
+          <w:szCs w:val="20"/>
+        </w:rPr>
+        <w:t>; Rotate the image based on the rotation angle for that specific detector.</w:t>
+      </w:r>
+    </w:p>
+    <w:p>
+      <w:pPr>
+        <w:rPr>
+          <w:rFonts w:ascii="Courier" w:hAnsi="Courier"/>
+          <w:sz w:val="20"/>
+          <w:szCs w:val="20"/>
+        </w:rPr>
+      </w:pPr>
+      <w:proofErr w:type="gramStart"/>
+      <w:r>
+        <w:rPr>
+          <w:rFonts w:ascii="Courier" w:hAnsi="Courier"/>
+          <w:sz w:val="20"/>
+          <w:szCs w:val="20"/>
+        </w:rPr>
+        <w:t>map6</w:t>
+      </w:r>
+      <w:proofErr w:type="gramEnd"/>
+      <w:r>
+        <w:rPr>
+          <w:rFonts w:ascii="Courier" w:hAnsi="Courier"/>
+          <w:sz w:val="20"/>
+          <w:szCs w:val="20"/>
+        </w:rPr>
+        <w:t xml:space="preserve"> = </w:t>
+      </w:r>
+      <w:proofErr w:type="spellStart"/>
+      <w:r>
+        <w:rPr>
+          <w:rFonts w:ascii="Courier" w:hAnsi="Courier"/>
+          <w:sz w:val="20"/>
+          <w:szCs w:val="20"/>
+        </w:rPr>
+        <w:t>rot_map</w:t>
+      </w:r>
+      <w:proofErr w:type="spellEnd"/>
+      <w:r>
+        <w:rPr>
+          <w:rFonts w:ascii="Courier" w:hAnsi="Courier"/>
+          <w:sz w:val="20"/>
+          <w:szCs w:val="20"/>
+        </w:rPr>
+        <w:t>( map6, rot6 )</w:t>
+      </w:r>
+    </w:p>
+    <w:p>
+      <w:pPr>
+        <w:rPr>
+          <w:rFonts w:ascii="Courier" w:hAnsi="Courier"/>
+          <w:sz w:val="20"/>
+          <w:szCs w:val="20"/>
+        </w:rPr>
+      </w:pPr>
+      <w:proofErr w:type="gramStart"/>
+      <w:r>
+        <w:rPr>
+          <w:rFonts w:ascii="Courier" w:hAnsi="Courier"/>
+          <w:sz w:val="20"/>
+          <w:szCs w:val="20"/>
+        </w:rPr>
+        <w:t>map6.roll</w:t>
+      </w:r>
+      <w:proofErr w:type="gramEnd"/>
+      <w:r>
+        <w:rPr>
+          <w:rFonts w:ascii="Courier" w:hAnsi="Courier"/>
+          <w:sz w:val="20"/>
+          <w:szCs w:val="20"/>
+        </w:rPr>
+        <w:t>_angle = 0</w:t>
+      </w:r>
+    </w:p>
+    <w:p>
+      <w:pPr>
+        <w:rPr>
+          <w:rFonts w:ascii="Courier" w:hAnsi="Courier"/>
+          <w:sz w:val="20"/>
+          <w:szCs w:val="20"/>
+        </w:rPr>
+      </w:pPr>
+      <w:proofErr w:type="gramStart"/>
+      <w:r>
+        <w:rPr>
+          <w:rFonts w:ascii="Courier" w:hAnsi="Courier"/>
+          <w:sz w:val="20"/>
+          <w:szCs w:val="20"/>
+        </w:rPr>
+        <w:t>map6.roll</w:t>
+      </w:r>
+      <w:proofErr w:type="gramEnd"/>
+      <w:r>
+        <w:rPr>
+          <w:rFonts w:ascii="Courier" w:hAnsi="Courier"/>
+          <w:sz w:val="20"/>
+          <w:szCs w:val="20"/>
+        </w:rPr>
+        <w:t>_center = 0</w:t>
+      </w:r>
+    </w:p>
+    <w:p>
+      <w:pPr>
+        <w:rPr>
+          <w:rFonts w:ascii="Courier" w:hAnsi="Courier"/>
+          <w:sz w:val="20"/>
+          <w:szCs w:val="20"/>
+        </w:rPr>
+      </w:pPr>
+    </w:p>
+    <w:p>
+      <w:pPr>
+        <w:rPr>
+          <w:rFonts w:ascii="Courier" w:hAnsi="Courier"/>
+          <w:sz w:val="20"/>
+          <w:szCs w:val="20"/>
+        </w:rPr>
+      </w:pPr>
+      <w:proofErr w:type="spellStart"/>
+      <w:proofErr w:type="gramStart"/>
+      <w:r>
+        <w:rPr>
+          <w:rFonts w:ascii="Courier" w:hAnsi="Courier"/>
+          <w:sz w:val="20"/>
+          <w:szCs w:val="20"/>
+        </w:rPr>
+        <w:t>loadct</w:t>
+      </w:r>
+      <w:proofErr w:type="spellEnd"/>
+      <w:proofErr w:type="gramEnd"/>
+      <w:r>
+        <w:rPr>
+          <w:rFonts w:ascii="Courier" w:hAnsi="Courier"/>
+          <w:sz w:val="20"/>
+          <w:szCs w:val="20"/>
+        </w:rPr>
+        <w:t>, 5</w:t>
+      </w:r>
+    </w:p>
+    <w:p>
+      <w:pPr>
+        <w:rPr>
+          <w:rFonts w:ascii="Courier" w:hAnsi="Courier"/>
+          <w:sz w:val="20"/>
+          <w:szCs w:val="20"/>
+        </w:rPr>
+      </w:pPr>
+      <w:proofErr w:type="spellStart"/>
+      <w:proofErr w:type="gramStart"/>
+      <w:r>
+        <w:rPr>
+          <w:rFonts w:ascii="Courier" w:hAnsi="Courier"/>
+          <w:sz w:val="20"/>
+          <w:szCs w:val="20"/>
+        </w:rPr>
+        <w:t>plot</w:t>
+      </w:r>
+      <w:proofErr w:type="gramEnd"/>
+      <w:r>
+        <w:rPr>
+          <w:rFonts w:ascii="Courier" w:hAnsi="Courier"/>
+          <w:sz w:val="20"/>
+          <w:szCs w:val="20"/>
+        </w:rPr>
+        <w:t>_map</w:t>
+      </w:r>
+      <w:proofErr w:type="spellEnd"/>
+      <w:r>
+        <w:rPr>
+          <w:rFonts w:ascii="Courier" w:hAnsi="Courier"/>
+          <w:sz w:val="20"/>
+          <w:szCs w:val="20"/>
+        </w:rPr>
+        <w:t>, map6</w:t>
+      </w:r>
+    </w:p>
+    <w:p>
+      <w:pPr>
+        <w:rPr>
+          <w:rFonts w:ascii="Courier" w:hAnsi="Courier"/>
+          <w:sz w:val="20"/>
+          <w:szCs w:val="20"/>
+        </w:rPr>
+      </w:pPr>
+      <w:proofErr w:type="spellStart"/>
+      <w:proofErr w:type="gramStart"/>
+      <w:r>
+        <w:rPr>
+          <w:rFonts w:ascii="Courier" w:hAnsi="Courier"/>
+          <w:sz w:val="20"/>
+          <w:szCs w:val="20"/>
+        </w:rPr>
+        <w:t>plot</w:t>
+      </w:r>
+      <w:proofErr w:type="gramEnd"/>
+      <w:r>
+        <w:rPr>
+          <w:rFonts w:ascii="Courier" w:hAnsi="Courier"/>
+          <w:sz w:val="20"/>
+          <w:szCs w:val="20"/>
+        </w:rPr>
+        <w:t>_map</w:t>
+      </w:r>
+      <w:proofErr w:type="spellEnd"/>
+      <w:r>
+        <w:rPr>
+          <w:rFonts w:ascii="Courier" w:hAnsi="Courier"/>
+          <w:sz w:val="20"/>
+          <w:szCs w:val="20"/>
+        </w:rPr>
+        <w:t>, map6, /log</w:t>
+      </w:r>
+    </w:p>
+    <w:p/>
+    <w:p/>
+    <w:p/>
     <w:p>
       <w:pPr>
         <w:pStyle w:val="ListParagraph"/>

</xml_diff>

<commit_message>
Fixed bug causing 36-sec delay in FOXSI-2 data
</commit_message>
<xml_diff>
--- a/help/FOXSI Analysis Guide.docx
+++ b/help/FOXSI Analysis Guide.docx
@@ -59,6 +59,41 @@
           <w:u w:val="single"/>
         </w:rPr>
         <w:t>:</w:t>
+      </w:r>
+    </w:p>
+    <w:p>
+      <w:pPr>
+        <w:ind w:firstLine="360"/>
+      </w:pPr>
+      <w:r>
+        <w:t>2015 Feb 2:</w:t>
+      </w:r>
+      <w:r>
+        <w:tab/>
+        <w:t>Fixed/removed 36-second time offset in WSMR time.</w:t>
+      </w:r>
+    </w:p>
+    <w:p>
+      <w:pPr>
+        <w:ind w:firstLine="360"/>
+      </w:pPr>
+      <w:r>
+        <w:tab/>
+      </w:r>
+      <w:r>
+        <w:tab/>
+      </w:r>
+      <w:r>
+        <w:tab/>
+        <w:t>**Reprocessed data; please re-download</w:t>
+      </w:r>
+      <w:proofErr w:type="gramStart"/>
+      <w:r>
+        <w:t>.*</w:t>
+      </w:r>
+      <w:proofErr w:type="gramEnd"/>
+      <w:r>
+        <w:t>*</w:t>
       </w:r>
     </w:p>
     <w:p>
@@ -605,7 +640,6 @@
         <w:rPr>
           <w:b/>
         </w:rPr>
-        <w:lastRenderedPageBreak/>
         <w:t>Setting up</w:t>
       </w:r>
     </w:p>
@@ -3399,13 +3433,15 @@
         <w:ind w:left="0"/>
       </w:pPr>
       <w:r>
-        <w:t>There is a 36 second offset in the WSMR recorded data.  The source of this offset is unknown.  Fo</w:t>
-      </w:r>
-      <w:r>
-        <w:t>r now, 36 seconds are added</w:t>
-      </w:r>
-      <w:r>
-        <w:t xml:space="preserve"> in the setup file from the nominal times.</w:t>
+        <w:t xml:space="preserve">In the first round of processed data, there was a 36-second time offset in the </w:t>
+      </w:r>
+      <w:proofErr w:type="spellStart"/>
+      <w:r>
+        <w:t>wsmr_time</w:t>
+      </w:r>
+      <w:proofErr w:type="spellEnd"/>
+      <w:r>
+        <w:t xml:space="preserve"> tag.  On investigation, it was found that a misinterpretation of the “milliseconds” value from the WSMR ground station recorded time was adding on 36 seconds.  (This misinterpretation was in the FOXSI data processing routine; the value recorded by WSMR was correct.)  After discovery of the problem, the bug was fixed, the data were reprocessed with the correct times, and all reference to the 36-second time offset were removed from the software.</w:t>
       </w:r>
     </w:p>
     <w:p>
@@ -3487,8 +3523,9 @@
           <w:sz w:val="20"/>
           <w:szCs w:val="20"/>
         </w:rPr>
-        <w:t>offset</w:t>
-      </w:r>
+        <w:t>tlaunch</w:t>
+      </w:r>
+      <w:proofErr w:type="spellEnd"/>
       <w:proofErr w:type="gramEnd"/>
       <w:r>
         <w:rPr>
@@ -3496,51 +3533,7 @@
           <w:sz w:val="20"/>
           <w:szCs w:val="20"/>
         </w:rPr>
-        <w:t>_t</w:t>
-      </w:r>
-      <w:proofErr w:type="spellEnd"/>
-      <w:r>
-        <w:rPr>
-          <w:rFonts w:ascii="Courier" w:hAnsi="Courier"/>
-          <w:sz w:val="20"/>
-          <w:szCs w:val="20"/>
-        </w:rPr>
-        <w:t xml:space="preserve"> = 36.</w:t>
-      </w:r>
-      <w:r>
-        <w:rPr>
-          <w:rFonts w:ascii="Courier" w:hAnsi="Courier"/>
-          <w:sz w:val="20"/>
-          <w:szCs w:val="20"/>
-        </w:rPr>
-        <w:tab/>
-      </w:r>
-      <w:r>
-        <w:rPr>
-          <w:rFonts w:ascii="Courier" w:hAnsi="Courier"/>
-          <w:sz w:val="20"/>
-          <w:szCs w:val="20"/>
-        </w:rPr>
-        <w:tab/>
-        <w:t xml:space="preserve">; </w:t>
-      </w:r>
-      <w:proofErr w:type="gramStart"/>
-      <w:r>
-        <w:rPr>
-          <w:rFonts w:ascii="Courier" w:hAnsi="Courier"/>
-          <w:sz w:val="20"/>
-          <w:szCs w:val="20"/>
-        </w:rPr>
-        <w:t>time</w:t>
-      </w:r>
-      <w:proofErr w:type="gramEnd"/>
-      <w:r>
-        <w:rPr>
-          <w:rFonts w:ascii="Courier" w:hAnsi="Courier"/>
-          <w:sz w:val="20"/>
-          <w:szCs w:val="20"/>
-        </w:rPr>
-        <w:t xml:space="preserve"> offset in WSMR data, for unknown reason.</w:t>
+        <w:t xml:space="preserve"> = 69060</w:t>
       </w:r>
     </w:p>
     <w:p>
@@ -3553,7 +3546,6 @@
           <w:szCs w:val="20"/>
         </w:rPr>
       </w:pPr>
-      <w:proofErr w:type="spellStart"/>
       <w:proofErr w:type="gramStart"/>
       <w:r>
         <w:rPr>
@@ -3561,9 +3553,8 @@
           <w:sz w:val="20"/>
           <w:szCs w:val="20"/>
         </w:rPr>
-        <w:t>tlaunch</w:t>
-      </w:r>
-      <w:proofErr w:type="spellEnd"/>
+        <w:t>t1</w:t>
+      </w:r>
       <w:proofErr w:type="gramEnd"/>
       <w:r>
         <w:rPr>
@@ -3571,7 +3562,7 @@
           <w:sz w:val="20"/>
           <w:szCs w:val="20"/>
         </w:rPr>
-        <w:t xml:space="preserve"> = 69060</w:t>
+        <w:t>_pos0_start  = 102.0</w:t>
       </w:r>
     </w:p>
     <w:p>
@@ -3600,18 +3591,8 @@
           <w:sz w:val="20"/>
           <w:szCs w:val="20"/>
         </w:rPr>
-        <w:t xml:space="preserve">_pos0_start  = 102.0 + </w:t>
-      </w:r>
-      <w:proofErr w:type="spellStart"/>
-      <w:r>
-        <w:rPr>
-          <w:rFonts w:ascii="Courier" w:hAnsi="Courier"/>
-          <w:sz w:val="20"/>
-          <w:szCs w:val="20"/>
-        </w:rPr>
-        <w:t>offset_t</w:t>
-      </w:r>
-      <w:proofErr w:type="spellEnd"/>
+        <w:t>_pos0_end    = 134.3</w:t>
+      </w:r>
     </w:p>
     <w:p>
       <w:pPr>
@@ -3639,18 +3620,8 @@
           <w:sz w:val="20"/>
           <w:szCs w:val="20"/>
         </w:rPr>
-        <w:t xml:space="preserve">_pos0_end    = 134.3 + </w:t>
-      </w:r>
-      <w:proofErr w:type="spellStart"/>
-      <w:r>
-        <w:rPr>
-          <w:rFonts w:ascii="Courier" w:hAnsi="Courier"/>
-          <w:sz w:val="20"/>
-          <w:szCs w:val="20"/>
-        </w:rPr>
-        <w:t>offset_t</w:t>
-      </w:r>
-      <w:proofErr w:type="spellEnd"/>
+        <w:t>_pos1_start  = 138.0</w:t>
+      </w:r>
     </w:p>
     <w:p>
       <w:pPr>
@@ -3678,18 +3649,8 @@
           <w:sz w:val="20"/>
           <w:szCs w:val="20"/>
         </w:rPr>
-        <w:t xml:space="preserve">_pos1_start  = 138.0 + </w:t>
-      </w:r>
-      <w:proofErr w:type="spellStart"/>
-      <w:r>
-        <w:rPr>
-          <w:rFonts w:ascii="Courier" w:hAnsi="Courier"/>
-          <w:sz w:val="20"/>
-          <w:szCs w:val="20"/>
-        </w:rPr>
-        <w:t>offset_t</w:t>
-      </w:r>
-      <w:proofErr w:type="spellEnd"/>
+        <w:t>_pos1_end    = 162.6</w:t>
+      </w:r>
     </w:p>
     <w:p>
       <w:pPr>
@@ -3717,18 +3678,8 @@
           <w:sz w:val="20"/>
           <w:szCs w:val="20"/>
         </w:rPr>
-        <w:t xml:space="preserve">_pos1_end    = 162.6 + </w:t>
-      </w:r>
-      <w:proofErr w:type="spellStart"/>
-      <w:r>
-        <w:rPr>
-          <w:rFonts w:ascii="Courier" w:hAnsi="Courier"/>
-          <w:sz w:val="20"/>
-          <w:szCs w:val="20"/>
-        </w:rPr>
-        <w:t>offset_t</w:t>
-      </w:r>
-      <w:proofErr w:type="spellEnd"/>
+        <w:t>_pos2_start  = 166.5</w:t>
+      </w:r>
     </w:p>
     <w:p>
       <w:pPr>
@@ -3756,18 +3707,8 @@
           <w:sz w:val="20"/>
           <w:szCs w:val="20"/>
         </w:rPr>
-        <w:t xml:space="preserve">_pos2_start  = 166.5 + </w:t>
-      </w:r>
-      <w:proofErr w:type="spellStart"/>
-      <w:r>
-        <w:rPr>
-          <w:rFonts w:ascii="Courier" w:hAnsi="Courier"/>
-          <w:sz w:val="20"/>
-          <w:szCs w:val="20"/>
-        </w:rPr>
-        <w:t>offset_t</w:t>
-      </w:r>
-      <w:proofErr w:type="spellEnd"/>
+        <w:t>_pos2_end    = 205.0</w:t>
+      </w:r>
     </w:p>
     <w:p>
       <w:pPr>
@@ -3786,7 +3727,7 @@
           <w:sz w:val="20"/>
           <w:szCs w:val="20"/>
         </w:rPr>
-        <w:t>t1</w:t>
+        <w:t>t2</w:t>
       </w:r>
       <w:proofErr w:type="gramEnd"/>
       <w:r>
@@ -3795,18 +3736,8 @@
           <w:sz w:val="20"/>
           <w:szCs w:val="20"/>
         </w:rPr>
-        <w:t xml:space="preserve">_pos2_end    = 205.0 + </w:t>
-      </w:r>
-      <w:proofErr w:type="spellStart"/>
-      <w:r>
-        <w:rPr>
-          <w:rFonts w:ascii="Courier" w:hAnsi="Courier"/>
-          <w:sz w:val="20"/>
-          <w:szCs w:val="20"/>
-        </w:rPr>
-        <w:t>offset_t</w:t>
-      </w:r>
-      <w:proofErr w:type="spellEnd"/>
+        <w:t>_pos0_start  = 209.0</w:t>
+      </w:r>
     </w:p>
     <w:p>
       <w:pPr>
@@ -3834,18 +3765,8 @@
           <w:sz w:val="20"/>
           <w:szCs w:val="20"/>
         </w:rPr>
-        <w:t xml:space="preserve">_pos0_start  = 209.0 + </w:t>
-      </w:r>
-      <w:proofErr w:type="spellStart"/>
-      <w:r>
-        <w:rPr>
-          <w:rFonts w:ascii="Courier" w:hAnsi="Courier"/>
-          <w:sz w:val="20"/>
-          <w:szCs w:val="20"/>
-        </w:rPr>
-        <w:t>offset_t</w:t>
-      </w:r>
-      <w:proofErr w:type="spellEnd"/>
+        <w:t>_pos0_end    = 219.6</w:t>
+      </w:r>
     </w:p>
     <w:p>
       <w:pPr>
@@ -3873,18 +3794,8 @@
           <w:sz w:val="20"/>
           <w:szCs w:val="20"/>
         </w:rPr>
-        <w:t xml:space="preserve">_pos0_end    = 219.6 + </w:t>
-      </w:r>
-      <w:proofErr w:type="spellStart"/>
-      <w:r>
-        <w:rPr>
-          <w:rFonts w:ascii="Courier" w:hAnsi="Courier"/>
-          <w:sz w:val="20"/>
-          <w:szCs w:val="20"/>
-        </w:rPr>
-        <w:t>offset_t</w:t>
-      </w:r>
-      <w:proofErr w:type="spellEnd"/>
+        <w:t>_pos1_start  = 224.0</w:t>
+      </w:r>
     </w:p>
     <w:p>
       <w:pPr>
@@ -3912,18 +3823,8 @@
           <w:sz w:val="20"/>
           <w:szCs w:val="20"/>
         </w:rPr>
-        <w:t xml:space="preserve">_pos1_start  = 224.0 + </w:t>
-      </w:r>
-      <w:proofErr w:type="spellStart"/>
-      <w:r>
-        <w:rPr>
-          <w:rFonts w:ascii="Courier" w:hAnsi="Courier"/>
-          <w:sz w:val="20"/>
-          <w:szCs w:val="20"/>
-        </w:rPr>
-        <w:t>offset_t</w:t>
-      </w:r>
-      <w:proofErr w:type="spellEnd"/>
+        <w:t>_pos1_end    = 276.7</w:t>
+      </w:r>
     </w:p>
     <w:p>
       <w:pPr>
@@ -3942,7 +3843,7 @@
           <w:sz w:val="20"/>
           <w:szCs w:val="20"/>
         </w:rPr>
-        <w:t>t2</w:t>
+        <w:t>t3</w:t>
       </w:r>
       <w:proofErr w:type="gramEnd"/>
       <w:r>
@@ -3951,18 +3852,8 @@
           <w:sz w:val="20"/>
           <w:szCs w:val="20"/>
         </w:rPr>
-        <w:t xml:space="preserve">_pos1_end    = 276.7 + </w:t>
-      </w:r>
-      <w:proofErr w:type="spellStart"/>
-      <w:r>
-        <w:rPr>
-          <w:rFonts w:ascii="Courier" w:hAnsi="Courier"/>
-          <w:sz w:val="20"/>
-          <w:szCs w:val="20"/>
-        </w:rPr>
-        <w:t>offset_t</w:t>
-      </w:r>
-      <w:proofErr w:type="spellEnd"/>
+        <w:t>_pos0_start  = 280.6</w:t>
+      </w:r>
     </w:p>
     <w:p>
       <w:pPr>
@@ -3990,18 +3881,24 @@
           <w:sz w:val="20"/>
           <w:szCs w:val="20"/>
         </w:rPr>
-        <w:t xml:space="preserve">_pos0_start  = 280.6 + </w:t>
-      </w:r>
-      <w:proofErr w:type="spellStart"/>
-      <w:r>
-        <w:rPr>
-          <w:rFonts w:ascii="Courier" w:hAnsi="Courier"/>
-          <w:sz w:val="20"/>
-          <w:szCs w:val="20"/>
-        </w:rPr>
-        <w:t>offset_t</w:t>
-      </w:r>
-      <w:proofErr w:type="spellEnd"/>
+        <w:t>_pos0_end</w:t>
+      </w:r>
+      <w:r>
+        <w:rPr>
+          <w:rFonts w:ascii="Courier" w:hAnsi="Courier"/>
+          <w:sz w:val="20"/>
+          <w:szCs w:val="20"/>
+        </w:rPr>
+        <w:tab/>
+      </w:r>
+      <w:r>
+        <w:rPr>
+          <w:rFonts w:ascii="Courier" w:hAnsi="Courier"/>
+          <w:sz w:val="20"/>
+          <w:szCs w:val="20"/>
+        </w:rPr>
+        <w:t>= 307.2</w:t>
+      </w:r>
     </w:p>
     <w:p>
       <w:pPr>
@@ -4029,27 +3926,8 @@
           <w:sz w:val="20"/>
           <w:szCs w:val="20"/>
         </w:rPr>
-        <w:t>_pos0_end</w:t>
-      </w:r>
-      <w:r>
-        <w:rPr>
-          <w:rFonts w:ascii="Courier" w:hAnsi="Courier"/>
-          <w:sz w:val="20"/>
-          <w:szCs w:val="20"/>
-        </w:rPr>
-        <w:tab/>
-        <w:t xml:space="preserve">   = 307.2 + </w:t>
-      </w:r>
-      <w:proofErr w:type="spellStart"/>
-      <w:r>
-        <w:rPr>
-          <w:rFonts w:ascii="Courier" w:hAnsi="Courier"/>
-          <w:sz w:val="20"/>
-          <w:szCs w:val="20"/>
-        </w:rPr>
-        <w:t>offset_t</w:t>
-      </w:r>
-      <w:proofErr w:type="spellEnd"/>
+        <w:t>_pos1_start  = 311.0</w:t>
+      </w:r>
     </w:p>
     <w:p>
       <w:pPr>
@@ -4077,18 +3955,8 @@
           <w:sz w:val="20"/>
           <w:szCs w:val="20"/>
         </w:rPr>
-        <w:t xml:space="preserve">_pos1_start  = 311.0 + </w:t>
-      </w:r>
-      <w:proofErr w:type="spellStart"/>
-      <w:r>
-        <w:rPr>
-          <w:rFonts w:ascii="Courier" w:hAnsi="Courier"/>
-          <w:sz w:val="20"/>
-          <w:szCs w:val="20"/>
-        </w:rPr>
-        <w:t>offset_t</w:t>
-      </w:r>
-      <w:proofErr w:type="spellEnd"/>
+        <w:t>_pos1_end    = 330.1</w:t>
+      </w:r>
     </w:p>
     <w:p>
       <w:pPr>
@@ -4116,18 +3984,8 @@
           <w:sz w:val="20"/>
           <w:szCs w:val="20"/>
         </w:rPr>
-        <w:t xml:space="preserve">_pos1_end    = 330.1 + </w:t>
-      </w:r>
-      <w:proofErr w:type="spellStart"/>
-      <w:r>
-        <w:rPr>
-          <w:rFonts w:ascii="Courier" w:hAnsi="Courier"/>
-          <w:sz w:val="20"/>
-          <w:szCs w:val="20"/>
-        </w:rPr>
-        <w:t>offset_t</w:t>
-      </w:r>
-      <w:proofErr w:type="spellEnd"/>
+        <w:t>_pos2_start  = 334.0</w:t>
+      </w:r>
     </w:p>
     <w:p>
       <w:pPr>
@@ -4155,18 +4013,24 @@
           <w:sz w:val="20"/>
           <w:szCs w:val="20"/>
         </w:rPr>
-        <w:t xml:space="preserve">_pos2_start  = 334.0 + </w:t>
-      </w:r>
-      <w:proofErr w:type="spellStart"/>
-      <w:r>
-        <w:rPr>
-          <w:rFonts w:ascii="Courier" w:hAnsi="Courier"/>
-          <w:sz w:val="20"/>
-          <w:szCs w:val="20"/>
-        </w:rPr>
-        <w:t>offset_t</w:t>
-      </w:r>
-      <w:proofErr w:type="spellEnd"/>
+        <w:t>_pos2_end</w:t>
+      </w:r>
+      <w:r>
+        <w:rPr>
+          <w:rFonts w:ascii="Courier" w:hAnsi="Courier"/>
+          <w:sz w:val="20"/>
+          <w:szCs w:val="20"/>
+        </w:rPr>
+        <w:tab/>
+      </w:r>
+      <w:r>
+        <w:rPr>
+          <w:rFonts w:ascii="Courier" w:hAnsi="Courier"/>
+          <w:sz w:val="20"/>
+          <w:szCs w:val="20"/>
+        </w:rPr>
+        <w:t>= 369.2</w:t>
+      </w:r>
     </w:p>
     <w:p>
       <w:pPr>
@@ -4185,7 +4049,7 @@
           <w:sz w:val="20"/>
           <w:szCs w:val="20"/>
         </w:rPr>
-        <w:t>t3</w:t>
+        <w:t>t4</w:t>
       </w:r>
       <w:proofErr w:type="gramEnd"/>
       <w:r>
@@ -4194,27 +4058,8 @@
           <w:sz w:val="20"/>
           <w:szCs w:val="20"/>
         </w:rPr>
-        <w:t>_pos2_end</w:t>
-      </w:r>
-      <w:r>
-        <w:rPr>
-          <w:rFonts w:ascii="Courier" w:hAnsi="Courier"/>
-          <w:sz w:val="20"/>
-          <w:szCs w:val="20"/>
-        </w:rPr>
-        <w:tab/>
-        <w:t xml:space="preserve">   = 369.2 + </w:t>
-      </w:r>
-      <w:proofErr w:type="spellStart"/>
-      <w:r>
-        <w:rPr>
-          <w:rFonts w:ascii="Courier" w:hAnsi="Courier"/>
-          <w:sz w:val="20"/>
-          <w:szCs w:val="20"/>
-        </w:rPr>
-        <w:t>offset_t</w:t>
-      </w:r>
-      <w:proofErr w:type="spellEnd"/>
+        <w:t>_start       = 373.5</w:t>
+      </w:r>
     </w:p>
     <w:p>
       <w:pPr>
@@ -4226,6 +4071,7 @@
           <w:szCs w:val="20"/>
         </w:rPr>
       </w:pPr>
+      <w:proofErr w:type="spellStart"/>
       <w:proofErr w:type="gramStart"/>
       <w:r>
         <w:rPr>
@@ -4233,7 +4079,7 @@
           <w:sz w:val="20"/>
           <w:szCs w:val="20"/>
         </w:rPr>
-        <w:t>t4</w:t>
+        <w:t>t</w:t>
       </w:r>
       <w:proofErr w:type="gramEnd"/>
       <w:r>
@@ -4242,18 +4088,33 @@
           <w:sz w:val="20"/>
           <w:szCs w:val="20"/>
         </w:rPr>
-        <w:t xml:space="preserve">_start       = 373.5 + </w:t>
-      </w:r>
-      <w:proofErr w:type="spellStart"/>
-      <w:r>
-        <w:rPr>
-          <w:rFonts w:ascii="Courier" w:hAnsi="Courier"/>
-          <w:sz w:val="20"/>
-          <w:szCs w:val="20"/>
-        </w:rPr>
-        <w:t>offset_t</w:t>
-      </w:r>
-      <w:proofErr w:type="spellEnd"/>
+        <w:t>_shtr_start</w:t>
+      </w:r>
+      <w:proofErr w:type="spellEnd"/>
+      <w:r>
+        <w:rPr>
+          <w:rFonts w:ascii="Courier" w:hAnsi="Courier"/>
+          <w:sz w:val="20"/>
+          <w:szCs w:val="20"/>
+        </w:rPr>
+        <w:t xml:space="preserve">   = 438.</w:t>
+      </w:r>
+      <w:r>
+        <w:rPr>
+          <w:rFonts w:ascii="Courier" w:hAnsi="Courier"/>
+          <w:sz w:val="20"/>
+          <w:szCs w:val="20"/>
+        </w:rPr>
+        <w:t xml:space="preserve"> </w:t>
+      </w:r>
+      <w:r>
+        <w:rPr>
+          <w:rFonts w:ascii="Courier" w:hAnsi="Courier"/>
+          <w:sz w:val="20"/>
+          <w:szCs w:val="20"/>
+        </w:rPr>
+        <w:t>; Conservative time of attenuator insertion</w:t>
+      </w:r>
     </w:p>
     <w:p>
       <w:pPr>
@@ -4282,53 +4143,50 @@
           <w:sz w:val="20"/>
           <w:szCs w:val="20"/>
         </w:rPr>
-        <w:t>_shtr_start</w:t>
-      </w:r>
-      <w:proofErr w:type="spellEnd"/>
-      <w:r>
-        <w:rPr>
-          <w:rFonts w:ascii="Courier" w:hAnsi="Courier"/>
-          <w:sz w:val="20"/>
-          <w:szCs w:val="20"/>
-        </w:rPr>
-        <w:t xml:space="preserve">   = 438. + </w:t>
-      </w:r>
-      <w:proofErr w:type="spellStart"/>
-      <w:proofErr w:type="gramStart"/>
-      <w:r>
-        <w:rPr>
-          <w:rFonts w:ascii="Courier" w:hAnsi="Courier"/>
-          <w:sz w:val="20"/>
-          <w:szCs w:val="20"/>
-        </w:rPr>
-        <w:t>offset</w:t>
-      </w:r>
-      <w:proofErr w:type="gramEnd"/>
-      <w:r>
-        <w:rPr>
-          <w:rFonts w:ascii="Courier" w:hAnsi="Courier"/>
-          <w:sz w:val="20"/>
-          <w:szCs w:val="20"/>
-        </w:rPr>
-        <w:t>_t</w:t>
-      </w:r>
-      <w:proofErr w:type="spellEnd"/>
-      <w:r>
-        <w:rPr>
-          <w:rFonts w:ascii="Courier" w:hAnsi="Courier"/>
-          <w:sz w:val="20"/>
-          <w:szCs w:val="20"/>
-        </w:rPr>
-        <w:tab/>
-      </w:r>
-      <w:r>
-        <w:rPr>
-          <w:rFonts w:ascii="Courier" w:hAnsi="Courier"/>
-          <w:sz w:val="20"/>
-          <w:szCs w:val="20"/>
-        </w:rPr>
-        <w:tab/>
-        <w:t>; Conservative time of attenuator insertion</w:t>
+        <w:t>_shtr_end</w:t>
+      </w:r>
+      <w:proofErr w:type="spellEnd"/>
+      <w:r>
+        <w:rPr>
+          <w:rFonts w:ascii="Courier" w:hAnsi="Courier"/>
+          <w:sz w:val="20"/>
+          <w:szCs w:val="20"/>
+        </w:rPr>
+        <w:t xml:space="preserve">     = 442.</w:t>
+      </w:r>
+      <w:r>
+        <w:rPr>
+          <w:rFonts w:ascii="Courier" w:hAnsi="Courier"/>
+          <w:sz w:val="20"/>
+          <w:szCs w:val="20"/>
+        </w:rPr>
+        <w:t xml:space="preserve"> </w:t>
+      </w:r>
+      <w:r>
+        <w:rPr>
+          <w:rFonts w:ascii="Courier" w:hAnsi="Courier"/>
+          <w:sz w:val="20"/>
+          <w:szCs w:val="20"/>
+        </w:rPr>
+        <w:t xml:space="preserve">; Conservative time for </w:t>
+      </w:r>
+      <w:proofErr w:type="spellStart"/>
+      <w:r>
+        <w:rPr>
+          <w:rFonts w:ascii="Courier" w:hAnsi="Courier"/>
+          <w:sz w:val="20"/>
+          <w:szCs w:val="20"/>
+        </w:rPr>
+        <w:t>microphonics</w:t>
+      </w:r>
+      <w:proofErr w:type="spellEnd"/>
+      <w:r>
+        <w:rPr>
+          <w:rFonts w:ascii="Courier" w:hAnsi="Courier"/>
+          <w:sz w:val="20"/>
+          <w:szCs w:val="20"/>
+        </w:rPr>
+        <w:t xml:space="preserve"> to die down</w:t>
       </w:r>
     </w:p>
     <w:p>
@@ -4341,7 +4199,6 @@
           <w:szCs w:val="20"/>
         </w:rPr>
       </w:pPr>
-      <w:proofErr w:type="spellStart"/>
       <w:proofErr w:type="gramStart"/>
       <w:r>
         <w:rPr>
@@ -4349,7 +4206,7 @@
           <w:sz w:val="20"/>
           <w:szCs w:val="20"/>
         </w:rPr>
-        <w:t>t</w:t>
+        <w:t>t4</w:t>
       </w:r>
       <w:proofErr w:type="gramEnd"/>
       <w:r>
@@ -4358,71 +4215,16 @@
           <w:sz w:val="20"/>
           <w:szCs w:val="20"/>
         </w:rPr>
-        <w:t>_shtr_end</w:t>
-      </w:r>
-      <w:proofErr w:type="spellEnd"/>
-      <w:r>
-        <w:rPr>
-          <w:rFonts w:ascii="Courier" w:hAnsi="Courier"/>
-          <w:sz w:val="20"/>
-          <w:szCs w:val="20"/>
-        </w:rPr>
-        <w:t xml:space="preserve">     = 442. + </w:t>
-      </w:r>
-      <w:proofErr w:type="spellStart"/>
-      <w:proofErr w:type="gramStart"/>
-      <w:r>
-        <w:rPr>
-          <w:rFonts w:ascii="Courier" w:hAnsi="Courier"/>
-          <w:sz w:val="20"/>
-          <w:szCs w:val="20"/>
-        </w:rPr>
-        <w:t>offset</w:t>
-      </w:r>
-      <w:proofErr w:type="gramEnd"/>
-      <w:r>
-        <w:rPr>
-          <w:rFonts w:ascii="Courier" w:hAnsi="Courier"/>
-          <w:sz w:val="20"/>
-          <w:szCs w:val="20"/>
-        </w:rPr>
-        <w:t>_t</w:t>
-      </w:r>
-      <w:proofErr w:type="spellEnd"/>
-      <w:r>
-        <w:rPr>
-          <w:rFonts w:ascii="Courier" w:hAnsi="Courier"/>
-          <w:sz w:val="20"/>
-          <w:szCs w:val="20"/>
-        </w:rPr>
-        <w:tab/>
-      </w:r>
-      <w:r>
-        <w:rPr>
-          <w:rFonts w:ascii="Courier" w:hAnsi="Courier"/>
-          <w:sz w:val="20"/>
-          <w:szCs w:val="20"/>
-        </w:rPr>
-        <w:tab/>
-        <w:t xml:space="preserve">; Conservative time for </w:t>
-      </w:r>
-      <w:proofErr w:type="spellStart"/>
-      <w:r>
-        <w:rPr>
-          <w:rFonts w:ascii="Courier" w:hAnsi="Courier"/>
-          <w:sz w:val="20"/>
-          <w:szCs w:val="20"/>
-        </w:rPr>
-        <w:t>microphonics</w:t>
-      </w:r>
-      <w:proofErr w:type="spellEnd"/>
-      <w:r>
-        <w:rPr>
-          <w:rFonts w:ascii="Courier" w:hAnsi="Courier"/>
-          <w:sz w:val="20"/>
-          <w:szCs w:val="20"/>
-        </w:rPr>
-        <w:t xml:space="preserve"> to die down</w:t>
+        <w:t>_end</w:t>
+      </w:r>
+      <w:r>
+        <w:rPr>
+          <w:rFonts w:ascii="Courier" w:hAnsi="Courier"/>
+          <w:sz w:val="20"/>
+          <w:szCs w:val="20"/>
+        </w:rPr>
+        <w:tab/>
+        <w:t xml:space="preserve"> = 466.2</w:t>
       </w:r>
     </w:p>
     <w:p>
@@ -4435,43 +4237,32 @@
           <w:szCs w:val="20"/>
         </w:rPr>
       </w:pPr>
-      <w:proofErr w:type="gramStart"/>
-      <w:r>
-        <w:rPr>
-          <w:rFonts w:ascii="Courier" w:hAnsi="Courier"/>
-          <w:sz w:val="20"/>
-          <w:szCs w:val="20"/>
-        </w:rPr>
-        <w:t>t4</w:t>
-      </w:r>
-      <w:proofErr w:type="gramEnd"/>
-      <w:r>
-        <w:rPr>
-          <w:rFonts w:ascii="Courier" w:hAnsi="Courier"/>
-          <w:sz w:val="20"/>
-          <w:szCs w:val="20"/>
-        </w:rPr>
-        <w:t>_end</w:t>
-      </w:r>
-      <w:r>
-        <w:rPr>
-          <w:rFonts w:ascii="Courier" w:hAnsi="Courier"/>
-          <w:sz w:val="20"/>
-          <w:szCs w:val="20"/>
-        </w:rPr>
-        <w:tab/>
-        <w:t xml:space="preserve"> = 466.2 + </w:t>
-      </w:r>
-      <w:proofErr w:type="spellStart"/>
-      <w:r>
-        <w:rPr>
-          <w:rFonts w:ascii="Courier" w:hAnsi="Courier"/>
-          <w:sz w:val="20"/>
-          <w:szCs w:val="20"/>
-        </w:rPr>
-        <w:t>offset_t</w:t>
-      </w:r>
-      <w:proofErr w:type="spellEnd"/>
+      <w:r>
+        <w:rPr>
+          <w:rFonts w:ascii="Courier" w:hAnsi="Courier"/>
+          <w:sz w:val="20"/>
+          <w:szCs w:val="20"/>
+        </w:rPr>
+        <w:t xml:space="preserve">t5_start </w:t>
+      </w:r>
+      <w:r>
+        <w:rPr>
+          <w:rFonts w:ascii="Courier" w:hAnsi="Courier"/>
+          <w:sz w:val="20"/>
+          <w:szCs w:val="20"/>
+        </w:rPr>
+        <w:t xml:space="preserve"> </w:t>
+      </w:r>
+      <w:bookmarkStart w:id="0" w:name="_GoBack"/>
+      <w:bookmarkEnd w:id="0"/>
+      <w:r>
+        <w:rPr>
+          <w:rFonts w:ascii="Courier" w:hAnsi="Courier"/>
+          <w:sz w:val="20"/>
+          <w:szCs w:val="20"/>
+        </w:rPr>
+        <w:t>= 470.5</w:t>
+      </w:r>
     </w:p>
     <w:p>
       <w:pPr>
@@ -4499,45 +4290,6 @@
           <w:sz w:val="20"/>
           <w:szCs w:val="20"/>
         </w:rPr>
-        <w:t xml:space="preserve">_start = 470.5 + </w:t>
-      </w:r>
-      <w:proofErr w:type="spellStart"/>
-      <w:r>
-        <w:rPr>
-          <w:rFonts w:ascii="Courier" w:hAnsi="Courier"/>
-          <w:sz w:val="20"/>
-          <w:szCs w:val="20"/>
-        </w:rPr>
-        <w:t>offset_t</w:t>
-      </w:r>
-      <w:proofErr w:type="spellEnd"/>
-    </w:p>
-    <w:p>
-      <w:pPr>
-        <w:pStyle w:val="ListParagraph"/>
-        <w:ind w:left="360"/>
-        <w:rPr>
-          <w:rFonts w:ascii="Courier" w:hAnsi="Courier"/>
-          <w:sz w:val="20"/>
-          <w:szCs w:val="20"/>
-        </w:rPr>
-      </w:pPr>
-      <w:proofErr w:type="gramStart"/>
-      <w:r>
-        <w:rPr>
-          <w:rFonts w:ascii="Courier" w:hAnsi="Courier"/>
-          <w:sz w:val="20"/>
-          <w:szCs w:val="20"/>
-        </w:rPr>
-        <w:t>t5</w:t>
-      </w:r>
-      <w:proofErr w:type="gramEnd"/>
-      <w:r>
-        <w:rPr>
-          <w:rFonts w:ascii="Courier" w:hAnsi="Courier"/>
-          <w:sz w:val="20"/>
-          <w:szCs w:val="20"/>
-        </w:rPr>
         <w:t>_end</w:t>
       </w:r>
       <w:r>
@@ -4547,18 +4299,8 @@
           <w:szCs w:val="20"/>
         </w:rPr>
         <w:tab/>
-        <w:t xml:space="preserve"> = 503.2 + </w:t>
-      </w:r>
-      <w:proofErr w:type="spellStart"/>
-      <w:r>
-        <w:rPr>
-          <w:rFonts w:ascii="Courier" w:hAnsi="Courier"/>
-          <w:sz w:val="20"/>
-          <w:szCs w:val="20"/>
-        </w:rPr>
-        <w:t>offset_t</w:t>
-      </w:r>
-      <w:proofErr w:type="spellEnd"/>
+        <w:t xml:space="preserve"> = 503.2</w:t>
+      </w:r>
     </w:p>
     <w:p>
       <w:pPr>
@@ -9298,38 +9040,35 @@
         <w:t>foxsi_det_image.pro</w:t>
       </w:r>
       <w:r>
+        <w:t xml:space="preserve">.  If a </w:t>
+      </w:r>
+      <w:proofErr w:type="spellStart"/>
+      <w:r>
+        <w:t>plot_map</w:t>
+      </w:r>
+      <w:proofErr w:type="spellEnd"/>
+      <w:r>
+        <w:t xml:space="preserve"> is preferred, the routine </w:t>
+      </w:r>
+      <w:r>
+        <w:rPr>
+          <w:rFonts w:ascii="Courier" w:hAnsi="Courier"/>
+        </w:rPr>
+        <w:t>foxsi_image_map.pro</w:t>
+      </w:r>
+      <w:r>
+        <w:t xml:space="preserve"> can be used.  The user needs to input the desired times and the target center, but these are easily set using the parameters in </w:t>
+      </w:r>
+      <w:r>
+        <w:rPr>
+          <w:rFonts w:ascii="Courier" w:hAnsi="Courier"/>
+        </w:rPr>
+        <w:t>foxsi-setup-script-201x</w:t>
+      </w:r>
+      <w:r>
         <w:t xml:space="preserve">.  </w:t>
       </w:r>
       <w:r>
-        <w:t xml:space="preserve">If a </w:t>
-      </w:r>
-      <w:proofErr w:type="spellStart"/>
-      <w:r>
-        <w:t>plot_map</w:t>
-      </w:r>
-      <w:proofErr w:type="spellEnd"/>
-      <w:r>
-        <w:t xml:space="preserve"> is preferred, the routine </w:t>
-      </w:r>
-      <w:r>
-        <w:rPr>
-          <w:rFonts w:ascii="Courier" w:hAnsi="Courier"/>
-        </w:rPr>
-        <w:t>foxsi_image_map.pro</w:t>
-      </w:r>
-      <w:r>
-        <w:t xml:space="preserve"> can be used.  The user needs to input the desired times and the target center, but these are easily set using the parameters in </w:t>
-      </w:r>
-      <w:r>
-        <w:rPr>
-          <w:rFonts w:ascii="Courier" w:hAnsi="Courier"/>
-        </w:rPr>
-        <w:t>foxsi-setup-script-201x</w:t>
-      </w:r>
-      <w:r>
-        <w:t xml:space="preserve">.  </w:t>
-      </w:r>
-      <w:r>
         <w:t>The energy range</w:t>
       </w:r>
       <w:r>
@@ -9459,23 +9198,7 @@
           <w:sz w:val="20"/>
           <w:szCs w:val="20"/>
         </w:rPr>
-        <w:t xml:space="preserve"> = [t1_pos2_start,</w:t>
-      </w:r>
-      <w:r>
-        <w:rPr>
-          <w:rFonts w:ascii="Courier" w:hAnsi="Courier"/>
-          <w:sz w:val="20"/>
-          <w:szCs w:val="20"/>
-        </w:rPr>
-        <w:t>t1_pos2_end]</w:t>
-      </w:r>
-      <w:r>
-        <w:rPr>
-          <w:rFonts w:ascii="Courier" w:hAnsi="Courier"/>
-          <w:sz w:val="20"/>
-          <w:szCs w:val="20"/>
-        </w:rPr>
-        <w:t xml:space="preserve">  ; values defined in setup script</w:t>
+        <w:t xml:space="preserve"> = [t1_pos2_start,t1_pos2_end]  ; values defined in setup script</w:t>
       </w:r>
     </w:p>
     <w:p>
@@ -9710,10 +9433,7 @@
         <w:t xml:space="preserve"> wrapper, to demonstrate intermediate steps.</w:t>
       </w:r>
     </w:p>
-    <w:p>
-      <w:bookmarkStart w:id="0" w:name="_GoBack"/>
-      <w:bookmarkEnd w:id="0"/>
-    </w:p>
+    <w:p/>
     <w:p>
       <w:pPr>
         <w:rPr>

</xml_diff>

<commit_message>
Fixed incorrect info in documentation for get_target_data.pro
</commit_message>
<xml_diff>
--- a/help/FOXSI Analysis Guide.docx
+++ b/help/FOXSI Analysis Guide.docx
@@ -59,6 +59,47 @@
           <w:u w:val="single"/>
         </w:rPr>
         <w:t>:</w:t>
+      </w:r>
+    </w:p>
+    <w:p>
+      <w:pPr>
+        <w:ind w:firstLine="360"/>
+      </w:pPr>
+      <w:r>
+        <w:t>2015 Jul 7:</w:t>
+      </w:r>
+      <w:r>
+        <w:tab/>
+      </w:r>
+      <w:r>
+        <w:tab/>
+        <w:t xml:space="preserve">Fixed incorrect target numbering in documentation for </w:t>
+      </w:r>
+    </w:p>
+    <w:p>
+      <w:pPr>
+        <w:ind w:firstLine="360"/>
+      </w:pPr>
+      <w:r>
+        <w:tab/>
+      </w:r>
+      <w:r>
+        <w:tab/>
+      </w:r>
+      <w:r>
+        <w:tab/>
+      </w:r>
+      <w:proofErr w:type="gramStart"/>
+      <w:r>
+        <w:t>get</w:t>
+      </w:r>
+      <w:proofErr w:type="gramEnd"/>
+      <w:r>
+        <w:t>_target_data.pro.</w:t>
+      </w:r>
+      <w:r>
+        <w:tab/>
+        <w:t>LG</w:t>
       </w:r>
     </w:p>
     <w:p>
@@ -582,7 +623,11 @@
       </w:r>
       <w:proofErr w:type="spellEnd"/>
       <w:r>
-        <w:t xml:space="preserve"> folder.  These contain the necessary components to build the instrument response using whichever pieces (optics, detector, blanketing) are desired.  Put these files in a </w:t>
+        <w:t xml:space="preserve"> folder.  These contain the necessary components to build the instrument response using whichever pieces (optics, detector, blanketing) are desired.  </w:t>
+      </w:r>
+      <w:r>
+        <w:lastRenderedPageBreak/>
+        <w:t xml:space="preserve">Put these files in a </w:t>
       </w:r>
       <w:proofErr w:type="spellStart"/>
       <w:r>
@@ -4253,8 +4298,6 @@
         </w:rPr>
         <w:t xml:space="preserve"> </w:t>
       </w:r>
-      <w:bookmarkStart w:id="0" w:name="_GoBack"/>
-      <w:bookmarkEnd w:id="0"/>
       <w:r>
         <w:rPr>
           <w:rFonts w:ascii="Courier" w:hAnsi="Courier"/>
@@ -5614,7 +5657,76 @@
           <w:sz w:val="20"/>
           <w:szCs w:val="20"/>
         </w:rPr>
-        <w:t>; For each flight, there are 6 targets to choose from:</w:t>
+        <w:t>; This procedure grabs Level 2 data structures for a given target during a FOXSI flight.</w:t>
+      </w:r>
+    </w:p>
+    <w:p>
+      <w:pPr>
+        <w:rPr>
+          <w:rFonts w:ascii="Courier" w:hAnsi="Courier"/>
+          <w:sz w:val="20"/>
+          <w:szCs w:val="20"/>
+        </w:rPr>
+      </w:pPr>
+      <w:r>
+        <w:rPr>
+          <w:rFonts w:ascii="Courier" w:hAnsi="Courier"/>
+          <w:sz w:val="20"/>
+          <w:szCs w:val="20"/>
+        </w:rPr>
+        <w:t xml:space="preserve">; For FOXSI-1 there are 6 targets to choose from, and for FOXSI-2 there are 5.  For </w:t>
+      </w:r>
+    </w:p>
+    <w:p>
+      <w:pPr>
+        <w:rPr>
+          <w:rFonts w:ascii="Courier" w:hAnsi="Courier"/>
+          <w:sz w:val="20"/>
+          <w:szCs w:val="20"/>
+        </w:rPr>
+      </w:pPr>
+      <w:r>
+        <w:rPr>
+          <w:rFonts w:ascii="Courier" w:hAnsi="Courier"/>
+          <w:sz w:val="20"/>
+          <w:szCs w:val="20"/>
+        </w:rPr>
+        <w:t>; FOXSI-2, this includes the data for each target after any pointing adjustments were</w:t>
+      </w:r>
+    </w:p>
+    <w:p>
+      <w:pPr>
+        <w:rPr>
+          <w:rFonts w:ascii="Courier" w:hAnsi="Courier"/>
+          <w:sz w:val="20"/>
+          <w:szCs w:val="20"/>
+        </w:rPr>
+      </w:pPr>
+      <w:r>
+        <w:rPr>
+          <w:rFonts w:ascii="Courier" w:hAnsi="Courier"/>
+          <w:sz w:val="20"/>
+          <w:szCs w:val="20"/>
+        </w:rPr>
+        <w:t xml:space="preserve">; </w:t>
+      </w:r>
+      <w:proofErr w:type="gramStart"/>
+      <w:r>
+        <w:rPr>
+          <w:rFonts w:ascii="Courier" w:hAnsi="Courier"/>
+          <w:sz w:val="20"/>
+          <w:szCs w:val="20"/>
+        </w:rPr>
+        <w:t>done</w:t>
+      </w:r>
+      <w:proofErr w:type="gramEnd"/>
+      <w:r>
+        <w:rPr>
+          <w:rFonts w:ascii="Courier" w:hAnsi="Courier"/>
+          <w:sz w:val="20"/>
+          <w:szCs w:val="20"/>
+        </w:rPr>
+        <w:t>.  The "shutter in" time is not included in Target 4 (quiet Sun target).</w:t>
       </w:r>
     </w:p>
     <w:p>
@@ -6126,17 +6238,213 @@
           <w:szCs w:val="20"/>
         </w:rPr>
         <w:tab/>
-        <w:t>Target 5: Quiet Sun with shutter in</w:t>
-      </w:r>
-    </w:p>
-    <w:p>
-      <w:pPr>
-        <w:rPr>
-          <w:rFonts w:ascii="Courier" w:hAnsi="Courier"/>
-          <w:sz w:val="20"/>
-          <w:szCs w:val="20"/>
-        </w:rPr>
-      </w:pPr>
+        <w:t>Target 5: AR1, with shutter in</w:t>
+      </w:r>
+    </w:p>
+    <w:p>
+      <w:pPr>
+        <w:rPr>
+          <w:rFonts w:ascii="Courier" w:hAnsi="Courier"/>
+          <w:sz w:val="20"/>
+          <w:szCs w:val="20"/>
+        </w:rPr>
+      </w:pPr>
+      <w:r>
+        <w:rPr>
+          <w:rFonts w:ascii="Courier" w:hAnsi="Courier"/>
+          <w:sz w:val="20"/>
+          <w:szCs w:val="20"/>
+        </w:rPr>
+        <w:t>;</w:t>
+      </w:r>
+    </w:p>
+    <w:p>
+      <w:pPr>
+        <w:rPr>
+          <w:rFonts w:ascii="Courier" w:hAnsi="Courier"/>
+          <w:sz w:val="20"/>
+          <w:szCs w:val="20"/>
+        </w:rPr>
+      </w:pPr>
+      <w:r>
+        <w:rPr>
+          <w:rFonts w:ascii="Courier" w:hAnsi="Courier"/>
+          <w:sz w:val="20"/>
+          <w:szCs w:val="20"/>
+        </w:rPr>
+        <w:t>; Inputs:</w:t>
+      </w:r>
+      <w:r>
+        <w:rPr>
+          <w:rFonts w:ascii="Courier" w:hAnsi="Courier"/>
+          <w:sz w:val="20"/>
+          <w:szCs w:val="20"/>
+        </w:rPr>
+        <w:tab/>
+      </w:r>
+    </w:p>
+    <w:p>
+      <w:pPr>
+        <w:rPr>
+          <w:rFonts w:ascii="Courier" w:hAnsi="Courier"/>
+          <w:sz w:val="20"/>
+          <w:szCs w:val="20"/>
+        </w:rPr>
+      </w:pPr>
+      <w:r>
+        <w:rPr>
+          <w:rFonts w:ascii="Courier" w:hAnsi="Courier"/>
+          <w:sz w:val="20"/>
+          <w:szCs w:val="20"/>
+        </w:rPr>
+        <w:t>;</w:t>
+      </w:r>
+    </w:p>
+    <w:p>
+      <w:pPr>
+        <w:rPr>
+          <w:rFonts w:ascii="Courier" w:hAnsi="Courier"/>
+          <w:sz w:val="20"/>
+          <w:szCs w:val="20"/>
+        </w:rPr>
+      </w:pPr>
+      <w:r>
+        <w:rPr>
+          <w:rFonts w:ascii="Courier" w:hAnsi="Courier"/>
+          <w:sz w:val="20"/>
+          <w:szCs w:val="20"/>
+        </w:rPr>
+        <w:t>;</w:t>
+      </w:r>
+      <w:r>
+        <w:rPr>
+          <w:rFonts w:ascii="Courier" w:hAnsi="Courier"/>
+          <w:sz w:val="20"/>
+          <w:szCs w:val="20"/>
+        </w:rPr>
+        <w:tab/>
+      </w:r>
+      <w:r>
+        <w:rPr>
+          <w:rFonts w:ascii="Courier" w:hAnsi="Courier"/>
+          <w:sz w:val="20"/>
+          <w:szCs w:val="20"/>
+        </w:rPr>
+        <w:tab/>
+        <w:t>TARGET</w:t>
+      </w:r>
+      <w:r>
+        <w:rPr>
+          <w:rFonts w:ascii="Courier" w:hAnsi="Courier"/>
+          <w:sz w:val="20"/>
+          <w:szCs w:val="20"/>
+        </w:rPr>
+        <w:tab/>
+      </w:r>
+      <w:r>
+        <w:rPr>
+          <w:rFonts w:ascii="Courier" w:hAnsi="Courier"/>
+          <w:sz w:val="20"/>
+          <w:szCs w:val="20"/>
+        </w:rPr>
+        <w:tab/>
+        <w:t>Options are 1-5 or 1-6; see index above.</w:t>
+      </w:r>
+    </w:p>
+    <w:p>
+      <w:pPr>
+        <w:rPr>
+          <w:rFonts w:ascii="Courier" w:hAnsi="Courier"/>
+          <w:sz w:val="20"/>
+          <w:szCs w:val="20"/>
+        </w:rPr>
+      </w:pPr>
+      <w:r>
+        <w:rPr>
+          <w:rFonts w:ascii="Courier" w:hAnsi="Courier"/>
+          <w:sz w:val="20"/>
+          <w:szCs w:val="20"/>
+        </w:rPr>
+        <w:t>;</w:t>
+      </w:r>
+    </w:p>
+    <w:p>
+      <w:pPr>
+        <w:rPr>
+          <w:rFonts w:ascii="Courier" w:hAnsi="Courier"/>
+          <w:sz w:val="20"/>
+          <w:szCs w:val="20"/>
+        </w:rPr>
+      </w:pPr>
+      <w:r>
+        <w:rPr>
+          <w:rFonts w:ascii="Courier" w:hAnsi="Courier"/>
+          <w:sz w:val="20"/>
+          <w:szCs w:val="20"/>
+        </w:rPr>
+        <w:t>; Outputs:</w:t>
+      </w:r>
+    </w:p>
+    <w:p>
+      <w:pPr>
+        <w:rPr>
+          <w:rFonts w:ascii="Courier" w:hAnsi="Courier"/>
+          <w:sz w:val="20"/>
+          <w:szCs w:val="20"/>
+        </w:rPr>
+      </w:pPr>
+      <w:r>
+        <w:rPr>
+          <w:rFonts w:ascii="Courier" w:hAnsi="Courier"/>
+          <w:sz w:val="20"/>
+          <w:szCs w:val="20"/>
+        </w:rPr>
+        <w:t>;</w:t>
+      </w:r>
+    </w:p>
+    <w:p>
+      <w:pPr>
+        <w:rPr>
+          <w:rFonts w:ascii="Courier" w:hAnsi="Courier"/>
+          <w:sz w:val="20"/>
+          <w:szCs w:val="20"/>
+        </w:rPr>
+      </w:pPr>
+      <w:r>
+        <w:rPr>
+          <w:rFonts w:ascii="Courier" w:hAnsi="Courier"/>
+          <w:sz w:val="20"/>
+          <w:szCs w:val="20"/>
+        </w:rPr>
+        <w:t>;</w:t>
+      </w:r>
+      <w:r>
+        <w:rPr>
+          <w:rFonts w:ascii="Courier" w:hAnsi="Courier"/>
+          <w:sz w:val="20"/>
+          <w:szCs w:val="20"/>
+        </w:rPr>
+        <w:tab/>
+      </w:r>
+      <w:r>
+        <w:rPr>
+          <w:rFonts w:ascii="Courier" w:hAnsi="Courier"/>
+          <w:sz w:val="20"/>
+          <w:szCs w:val="20"/>
+        </w:rPr>
+        <w:tab/>
+        <w:t xml:space="preserve">D0, D1, </w:t>
+      </w:r>
+      <w:proofErr w:type="spellStart"/>
+      <w:r>
+        <w:rPr>
+          <w:rFonts w:ascii="Courier" w:hAnsi="Courier"/>
+          <w:sz w:val="20"/>
+          <w:szCs w:val="20"/>
+        </w:rPr>
+        <w:t>etc</w:t>
+      </w:r>
+      <w:proofErr w:type="spellEnd"/>
       <w:proofErr w:type="gramStart"/>
       <w:r>
         <w:rPr>
@@ -6144,7 +6452,7 @@
           <w:sz w:val="20"/>
           <w:szCs w:val="20"/>
         </w:rPr>
-        <w:t>;</w:t>
+        <w:t>..</w:t>
       </w:r>
       <w:proofErr w:type="gramEnd"/>
       <w:r>
@@ -6153,220 +6461,16 @@
           <w:sz w:val="20"/>
           <w:szCs w:val="20"/>
         </w:rPr>
-        <w:tab/>
-      </w:r>
-      <w:r>
-        <w:rPr>
-          <w:rFonts w:ascii="Courier" w:hAnsi="Courier"/>
-          <w:sz w:val="20"/>
-          <w:szCs w:val="20"/>
-        </w:rPr>
-        <w:tab/>
-      </w:r>
-      <w:r>
-        <w:rPr>
-          <w:rFonts w:ascii="Courier" w:hAnsi="Courier"/>
-          <w:sz w:val="20"/>
-          <w:szCs w:val="20"/>
-        </w:rPr>
-        <w:tab/>
-        <w:t>Target 6: AR1, with shutter in</w:t>
-      </w:r>
-    </w:p>
-    <w:p>
-      <w:pPr>
-        <w:rPr>
-          <w:rFonts w:ascii="Courier" w:hAnsi="Courier"/>
-          <w:sz w:val="20"/>
-          <w:szCs w:val="20"/>
-        </w:rPr>
-      </w:pPr>
-      <w:r>
-        <w:rPr>
-          <w:rFonts w:ascii="Courier" w:hAnsi="Courier"/>
-          <w:sz w:val="20"/>
-          <w:szCs w:val="20"/>
-        </w:rPr>
-        <w:t>;</w:t>
-      </w:r>
-    </w:p>
-    <w:p>
-      <w:pPr>
-        <w:rPr>
-          <w:rFonts w:ascii="Courier" w:hAnsi="Courier"/>
-          <w:sz w:val="20"/>
-          <w:szCs w:val="20"/>
-        </w:rPr>
-      </w:pPr>
-      <w:r>
-        <w:rPr>
-          <w:rFonts w:ascii="Courier" w:hAnsi="Courier"/>
-          <w:sz w:val="20"/>
-          <w:szCs w:val="20"/>
-        </w:rPr>
-        <w:t>; Inputs:</w:t>
-      </w:r>
-      <w:r>
-        <w:rPr>
-          <w:rFonts w:ascii="Courier" w:hAnsi="Courier"/>
-          <w:sz w:val="20"/>
-          <w:szCs w:val="20"/>
-        </w:rPr>
-        <w:tab/>
-      </w:r>
-    </w:p>
-    <w:p>
-      <w:pPr>
-        <w:rPr>
-          <w:rFonts w:ascii="Courier" w:hAnsi="Courier"/>
-          <w:sz w:val="20"/>
-          <w:szCs w:val="20"/>
-        </w:rPr>
-      </w:pPr>
-      <w:r>
-        <w:rPr>
-          <w:rFonts w:ascii="Courier" w:hAnsi="Courier"/>
-          <w:sz w:val="20"/>
-          <w:szCs w:val="20"/>
-        </w:rPr>
-        <w:t>;</w:t>
-      </w:r>
-    </w:p>
-    <w:p>
-      <w:pPr>
-        <w:rPr>
-          <w:rFonts w:ascii="Courier" w:hAnsi="Courier"/>
-          <w:sz w:val="20"/>
-          <w:szCs w:val="20"/>
-        </w:rPr>
-      </w:pPr>
-      <w:r>
-        <w:rPr>
-          <w:rFonts w:ascii="Courier" w:hAnsi="Courier"/>
-          <w:sz w:val="20"/>
-          <w:szCs w:val="20"/>
-        </w:rPr>
-        <w:t>;</w:t>
-      </w:r>
-      <w:r>
-        <w:rPr>
-          <w:rFonts w:ascii="Courier" w:hAnsi="Courier"/>
-          <w:sz w:val="20"/>
-          <w:szCs w:val="20"/>
-        </w:rPr>
-        <w:tab/>
-        <w:t>TARGET</w:t>
-      </w:r>
-      <w:r>
-        <w:rPr>
-          <w:rFonts w:ascii="Courier" w:hAnsi="Courier"/>
-          <w:sz w:val="20"/>
-          <w:szCs w:val="20"/>
-        </w:rPr>
-        <w:tab/>
-      </w:r>
-      <w:r>
-        <w:rPr>
-          <w:rFonts w:ascii="Courier" w:hAnsi="Courier"/>
-          <w:sz w:val="20"/>
-          <w:szCs w:val="20"/>
-        </w:rPr>
-        <w:t>Options are 1-6 for either flight; see index above.</w:t>
-      </w:r>
-    </w:p>
-    <w:p>
-      <w:pPr>
-        <w:rPr>
-          <w:rFonts w:ascii="Courier" w:hAnsi="Courier"/>
-          <w:sz w:val="20"/>
-          <w:szCs w:val="20"/>
-        </w:rPr>
-      </w:pPr>
-      <w:r>
-        <w:rPr>
-          <w:rFonts w:ascii="Courier" w:hAnsi="Courier"/>
-          <w:sz w:val="20"/>
-          <w:szCs w:val="20"/>
-        </w:rPr>
-        <w:t>;</w:t>
-      </w:r>
-    </w:p>
-    <w:p>
-      <w:pPr>
-        <w:rPr>
-          <w:rFonts w:ascii="Courier" w:hAnsi="Courier"/>
-          <w:sz w:val="20"/>
-          <w:szCs w:val="20"/>
-        </w:rPr>
-      </w:pPr>
-      <w:r>
-        <w:rPr>
-          <w:rFonts w:ascii="Courier" w:hAnsi="Courier"/>
-          <w:sz w:val="20"/>
-          <w:szCs w:val="20"/>
-        </w:rPr>
-        <w:t>; Outputs:</w:t>
-      </w:r>
-    </w:p>
-    <w:p>
-      <w:pPr>
-        <w:rPr>
-          <w:rFonts w:ascii="Courier" w:hAnsi="Courier"/>
-          <w:sz w:val="20"/>
-          <w:szCs w:val="20"/>
-        </w:rPr>
-      </w:pPr>
-      <w:r>
-        <w:rPr>
-          <w:rFonts w:ascii="Courier" w:hAnsi="Courier"/>
-          <w:sz w:val="20"/>
-          <w:szCs w:val="20"/>
-        </w:rPr>
-        <w:t>;</w:t>
-      </w:r>
-    </w:p>
-    <w:p>
-      <w:pPr>
-        <w:rPr>
-          <w:rFonts w:ascii="Courier" w:hAnsi="Courier"/>
-          <w:sz w:val="20"/>
-          <w:szCs w:val="20"/>
-        </w:rPr>
-      </w:pPr>
-      <w:r>
-        <w:rPr>
-          <w:rFonts w:ascii="Courier" w:hAnsi="Courier"/>
-          <w:sz w:val="20"/>
-          <w:szCs w:val="20"/>
-        </w:rPr>
-        <w:t>;</w:t>
-      </w:r>
-      <w:r>
-        <w:rPr>
-          <w:rFonts w:ascii="Courier" w:hAnsi="Courier"/>
-          <w:sz w:val="20"/>
-          <w:szCs w:val="20"/>
-        </w:rPr>
-        <w:tab/>
-      </w:r>
-      <w:r>
-        <w:rPr>
-          <w:rFonts w:ascii="Courier" w:hAnsi="Courier"/>
-          <w:sz w:val="20"/>
-          <w:szCs w:val="20"/>
-        </w:rPr>
-        <w:t xml:space="preserve">D0, D1, </w:t>
-      </w:r>
-      <w:proofErr w:type="spellStart"/>
-      <w:r>
-        <w:rPr>
-          <w:rFonts w:ascii="Courier" w:hAnsi="Courier"/>
-          <w:sz w:val="20"/>
-          <w:szCs w:val="20"/>
-        </w:rPr>
-        <w:t>etc</w:t>
-      </w:r>
-      <w:proofErr w:type="spellEnd"/>
+        <w:t>.</w:t>
+      </w:r>
+      <w:r>
+        <w:rPr>
+          <w:rFonts w:ascii="Courier" w:hAnsi="Courier"/>
+          <w:sz w:val="20"/>
+          <w:szCs w:val="20"/>
+        </w:rPr>
+        <w:tab/>
+      </w:r>
       <w:proofErr w:type="gramStart"/>
       <w:r>
         <w:rPr>
@@ -6374,69 +6478,20 @@
           <w:sz w:val="20"/>
           <w:szCs w:val="20"/>
         </w:rPr>
-        <w:t>..</w:t>
+        <w:t>Data structures for the given target.</w:t>
       </w:r>
       <w:proofErr w:type="gramEnd"/>
-      <w:r>
-        <w:rPr>
-          <w:rFonts w:ascii="Courier" w:hAnsi="Courier"/>
-          <w:sz w:val="20"/>
-          <w:szCs w:val="20"/>
-        </w:rPr>
-        <w:t>.</w:t>
-      </w:r>
-      <w:r>
-        <w:rPr>
-          <w:rFonts w:ascii="Courier" w:hAnsi="Courier"/>
-          <w:sz w:val="20"/>
-          <w:szCs w:val="20"/>
-        </w:rPr>
-        <w:tab/>
-      </w:r>
-      <w:proofErr w:type="gramStart"/>
-      <w:r>
-        <w:rPr>
-          <w:rFonts w:ascii="Courier" w:hAnsi="Courier"/>
-          <w:sz w:val="20"/>
-          <w:szCs w:val="20"/>
-        </w:rPr>
-        <w:t>Data structures for the given target.</w:t>
-      </w:r>
-      <w:proofErr w:type="gramEnd"/>
-    </w:p>
-    <w:p>
-      <w:pPr>
-        <w:rPr>
-          <w:rFonts w:ascii="Courier" w:hAnsi="Courier"/>
-          <w:sz w:val="20"/>
-          <w:szCs w:val="20"/>
-        </w:rPr>
-      </w:pPr>
-      <w:r>
-        <w:rPr>
-          <w:rFonts w:ascii="Courier" w:hAnsi="Courier"/>
-          <w:sz w:val="20"/>
-          <w:szCs w:val="20"/>
-        </w:rPr>
-        <w:t>;</w:t>
-      </w:r>
-      <w:r>
-        <w:rPr>
-          <w:rFonts w:ascii="Courier" w:hAnsi="Courier"/>
-          <w:sz w:val="20"/>
-          <w:szCs w:val="20"/>
-        </w:rPr>
-        <w:tab/>
-      </w:r>
-    </w:p>
-    <w:p>
-      <w:pPr>
-        <w:rPr>
-          <w:rFonts w:ascii="Courier" w:hAnsi="Courier"/>
-          <w:sz w:val="20"/>
-          <w:szCs w:val="20"/>
-        </w:rPr>
-      </w:pPr>
+    </w:p>
+    <w:p>
+      <w:pPr>
+        <w:rPr>
+          <w:rFonts w:ascii="Courier" w:hAnsi="Courier"/>
+          <w:sz w:val="20"/>
+          <w:szCs w:val="20"/>
+        </w:rPr>
+      </w:pPr>
+      <w:bookmarkStart w:id="0" w:name="_GoBack"/>
+      <w:bookmarkEnd w:id="0"/>
     </w:p>
     <w:p>
       <w:pPr>

</xml_diff>